<commit_message>
Updating UAT Doc + missing function
- missing function to start button
- updating uat doc for sprint
</commit_message>
<xml_diff>
--- a/0.2 Timer Page UAT Plan.docx
+++ b/0.2 Timer Page UAT Plan.docx
@@ -947,15 +947,7 @@
         <w:t xml:space="preserve">. The application is to include a </w:t>
       </w:r>
       <w:r>
-        <w:t xml:space="preserve">timer, </w:t>
-      </w:r>
-      <w:proofErr w:type="gramStart"/>
-      <w:r>
-        <w:t>achievements</w:t>
-      </w:r>
-      <w:proofErr w:type="gramEnd"/>
-      <w:r>
-        <w:t xml:space="preserve"> and a planner. </w:t>
+        <w:t xml:space="preserve">timer, achievements and a planner. </w:t>
       </w:r>
     </w:p>
     <w:p>
@@ -1369,18 +1361,8 @@
                                 <w:iCs/>
                                 <w:color w:val="000000" w:themeColor="text1"/>
                               </w:rPr>
-                              <w:t xml:space="preserve">The collision detection algorithm has been refined to respond earlier and bring the robot to halt in a more controlled </w:t>
+                              <w:t>The collision detection algorithm has been refined to respond earlier and bring the robot to halt in a more controlled manner</w:t>
                             </w:r>
-                            <w:proofErr w:type="gramStart"/>
-                            <w:r>
-                              <w:rPr>
-                                <w:i/>
-                                <w:iCs/>
-                                <w:color w:val="000000" w:themeColor="text1"/>
-                              </w:rPr>
-                              <w:t>manner</w:t>
-                            </w:r>
-                            <w:proofErr w:type="gramEnd"/>
                           </w:p>
                           <w:p>
                             <w:pPr>
@@ -1426,18 +1408,8 @@
                                 <w:iCs/>
                                 <w:color w:val="000000" w:themeColor="text1"/>
                               </w:rPr>
-                              <w:t xml:space="preserve">Does the collision detection system identify solid </w:t>
+                              <w:t>Does the collision detection system identify solid objects</w:t>
                             </w:r>
-                            <w:proofErr w:type="gramStart"/>
-                            <w:r>
-                              <w:rPr>
-                                <w:i/>
-                                <w:iCs/>
-                                <w:color w:val="000000" w:themeColor="text1"/>
-                              </w:rPr>
-                              <w:t>objects</w:t>
-                            </w:r>
-                            <w:proofErr w:type="gramEnd"/>
                           </w:p>
                           <w:p>
                             <w:pPr>
@@ -1457,18 +1429,8 @@
                                 <w:iCs/>
                                 <w:color w:val="000000" w:themeColor="text1"/>
                               </w:rPr>
-                              <w:t xml:space="preserve">Does the collision detection system begin responding </w:t>
+                              <w:t>Does the collision detection system begin responding earlier</w:t>
                             </w:r>
-                            <w:proofErr w:type="gramStart"/>
-                            <w:r>
-                              <w:rPr>
-                                <w:i/>
-                                <w:iCs/>
-                                <w:color w:val="000000" w:themeColor="text1"/>
-                              </w:rPr>
-                              <w:t>earlier</w:t>
-                            </w:r>
-                            <w:proofErr w:type="gramEnd"/>
                           </w:p>
                           <w:p>
                             <w:pPr>
@@ -1488,18 +1450,8 @@
                                 <w:iCs/>
                                 <w:color w:val="000000" w:themeColor="text1"/>
                               </w:rPr>
-                              <w:t xml:space="preserve">Does the collision detection system visual outputs </w:t>
+                              <w:t>Does the collision detection system visual outputs work</w:t>
                             </w:r>
-                            <w:proofErr w:type="gramStart"/>
-                            <w:r>
-                              <w:rPr>
-                                <w:i/>
-                                <w:iCs/>
-                                <w:color w:val="000000" w:themeColor="text1"/>
-                              </w:rPr>
-                              <w:t>work</w:t>
-                            </w:r>
-                            <w:proofErr w:type="gramEnd"/>
                           </w:p>
                           <w:p>
                             <w:pPr>
@@ -1566,18 +1518,8 @@
                                 <w:iCs/>
                                 <w:color w:val="000000" w:themeColor="text1"/>
                               </w:rPr>
-                              <w:t xml:space="preserve">Does the collision response mechanism respond to mobile, irregular or transparent </w:t>
+                              <w:t>Does the collision response mechanism respond to mobile, irregular or transparent objects</w:t>
                             </w:r>
-                            <w:proofErr w:type="gramStart"/>
-                            <w:r>
-                              <w:rPr>
-                                <w:i/>
-                                <w:iCs/>
-                                <w:color w:val="000000" w:themeColor="text1"/>
-                              </w:rPr>
-                              <w:t>objects</w:t>
-                            </w:r>
-                            <w:proofErr w:type="gramEnd"/>
                           </w:p>
                           <w:p>
                             <w:pPr>
@@ -1642,18 +1584,8 @@
                           <w:iCs/>
                           <w:color w:val="000000" w:themeColor="text1"/>
                         </w:rPr>
-                        <w:t xml:space="preserve">The collision detection algorithm has been refined to respond earlier and bring the robot to halt in a more controlled </w:t>
+                        <w:t>The collision detection algorithm has been refined to respond earlier and bring the robot to halt in a more controlled manner</w:t>
                       </w:r>
-                      <w:proofErr w:type="gramStart"/>
-                      <w:r>
-                        <w:rPr>
-                          <w:i/>
-                          <w:iCs/>
-                          <w:color w:val="000000" w:themeColor="text1"/>
-                        </w:rPr>
-                        <w:t>manner</w:t>
-                      </w:r>
-                      <w:proofErr w:type="gramEnd"/>
                     </w:p>
                     <w:p>
                       <w:pPr>
@@ -1699,18 +1631,8 @@
                           <w:iCs/>
                           <w:color w:val="000000" w:themeColor="text1"/>
                         </w:rPr>
-                        <w:t xml:space="preserve">Does the collision detection system identify solid </w:t>
+                        <w:t>Does the collision detection system identify solid objects</w:t>
                       </w:r>
-                      <w:proofErr w:type="gramStart"/>
-                      <w:r>
-                        <w:rPr>
-                          <w:i/>
-                          <w:iCs/>
-                          <w:color w:val="000000" w:themeColor="text1"/>
-                        </w:rPr>
-                        <w:t>objects</w:t>
-                      </w:r>
-                      <w:proofErr w:type="gramEnd"/>
                     </w:p>
                     <w:p>
                       <w:pPr>
@@ -1730,18 +1652,8 @@
                           <w:iCs/>
                           <w:color w:val="000000" w:themeColor="text1"/>
                         </w:rPr>
-                        <w:t xml:space="preserve">Does the collision detection system begin responding </w:t>
+                        <w:t>Does the collision detection system begin responding earlier</w:t>
                       </w:r>
-                      <w:proofErr w:type="gramStart"/>
-                      <w:r>
-                        <w:rPr>
-                          <w:i/>
-                          <w:iCs/>
-                          <w:color w:val="000000" w:themeColor="text1"/>
-                        </w:rPr>
-                        <w:t>earlier</w:t>
-                      </w:r>
-                      <w:proofErr w:type="gramEnd"/>
                     </w:p>
                     <w:p>
                       <w:pPr>
@@ -1761,18 +1673,8 @@
                           <w:iCs/>
                           <w:color w:val="000000" w:themeColor="text1"/>
                         </w:rPr>
-                        <w:t xml:space="preserve">Does the collision detection system visual outputs </w:t>
+                        <w:t>Does the collision detection system visual outputs work</w:t>
                       </w:r>
-                      <w:proofErr w:type="gramStart"/>
-                      <w:r>
-                        <w:rPr>
-                          <w:i/>
-                          <w:iCs/>
-                          <w:color w:val="000000" w:themeColor="text1"/>
-                        </w:rPr>
-                        <w:t>work</w:t>
-                      </w:r>
-                      <w:proofErr w:type="gramEnd"/>
                     </w:p>
                     <w:p>
                       <w:pPr>
@@ -1839,18 +1741,8 @@
                           <w:iCs/>
                           <w:color w:val="000000" w:themeColor="text1"/>
                         </w:rPr>
-                        <w:t xml:space="preserve">Does the collision response mechanism respond to mobile, irregular or transparent </w:t>
+                        <w:t>Does the collision response mechanism respond to mobile, irregular or transparent objects</w:t>
                       </w:r>
-                      <w:proofErr w:type="gramStart"/>
-                      <w:r>
-                        <w:rPr>
-                          <w:i/>
-                          <w:iCs/>
-                          <w:color w:val="000000" w:themeColor="text1"/>
-                        </w:rPr>
-                        <w:t>objects</w:t>
-                      </w:r>
-                      <w:proofErr w:type="gramEnd"/>
                     </w:p>
                     <w:p>
                       <w:pPr>
@@ -2089,6 +1981,9 @@
     <w:p/>
     <w:p>
       <w:r>
+        <w:rPr>
+          <w:noProof/>
+        </w:rPr>
         <w:lastRenderedPageBreak/>
         <w:drawing>
           <wp:inline distT="0" distB="0" distL="0" distR="0" wp14:anchorId="368C2A94" wp14:editId="30B7F025">
@@ -5625,11 +5520,11 @@
         <w:tblLook w:val="04A0" w:firstRow="1" w:lastRow="0" w:firstColumn="1" w:lastColumn="0" w:noHBand="0" w:noVBand="1"/>
       </w:tblPr>
       <w:tblGrid>
-        <w:gridCol w:w="691"/>
-        <w:gridCol w:w="2395"/>
-        <w:gridCol w:w="2543"/>
-        <w:gridCol w:w="4704"/>
-        <w:gridCol w:w="4057"/>
+        <w:gridCol w:w="706"/>
+        <w:gridCol w:w="2392"/>
+        <w:gridCol w:w="2542"/>
+        <w:gridCol w:w="4698"/>
+        <w:gridCol w:w="4052"/>
       </w:tblGrid>
       <w:tr>
         <w:tc>
@@ -5833,13 +5728,8 @@
               <w:spacing w:line="240" w:lineRule="auto"/>
             </w:pPr>
             <w:r>
-              <w:t xml:space="preserve">User starts </w:t>
+              <w:t>User starts index.html</w:t>
             </w:r>
-            <w:proofErr w:type="gramStart"/>
-            <w:r>
-              <w:t>index.html</w:t>
-            </w:r>
-            <w:proofErr w:type="gramEnd"/>
           </w:p>
           <w:p>
             <w:pPr>
@@ -5851,28 +5741,13 @@
               <w:spacing w:line="240" w:lineRule="auto"/>
             </w:pPr>
             <w:r>
-              <w:t xml:space="preserve">Clicks Timer </w:t>
-            </w:r>
-            <w:proofErr w:type="gramStart"/>
-            <w:r>
-              <w:t>button</w:t>
-            </w:r>
-            <w:proofErr w:type="gramEnd"/>
-          </w:p>
-          <w:p>
-            <w:pPr>
-              <w:pStyle w:val="ListParagraph"/>
-              <w:numPr>
-                <w:ilvl w:val="0"/>
-                <w:numId w:val="26"/>
-              </w:numPr>
-              <w:spacing w:line="240" w:lineRule="auto"/>
-            </w:pPr>
-            <w:r>
-              <w:t xml:space="preserve">User can see </w:t>
+              <w:t>Clicks</w:t>
             </w:r>
             <w:r>
-              <w:t>a pot image and 4 buttons</w:t>
+              <w:t xml:space="preserve"> Study</w:t>
+            </w:r>
+            <w:r>
+              <w:t xml:space="preserve"> Timer button</w:t>
             </w:r>
           </w:p>
         </w:tc>
@@ -5895,13 +5770,8 @@
               </w:numPr>
               <w:spacing w:line="240" w:lineRule="auto"/>
             </w:pPr>
-            <w:proofErr w:type="gramStart"/>
             <w:r>
-              <w:t>User</w:t>
-            </w:r>
-            <w:proofErr w:type="gramEnd"/>
-            <w:r>
-              <w:t xml:space="preserve"> see </w:t>
+              <w:t xml:space="preserve">User see </w:t>
             </w:r>
             <w:r>
               <w:t>pot image</w:t>
@@ -5916,19 +5786,43 @@
               </w:numPr>
               <w:spacing w:line="240" w:lineRule="auto"/>
             </w:pPr>
-            <w:proofErr w:type="gramStart"/>
             <w:r>
-              <w:t>User</w:t>
-            </w:r>
-            <w:proofErr w:type="gramEnd"/>
-            <w:r>
-              <w:t xml:space="preserve"> see </w:t>
+              <w:t xml:space="preserve">User see </w:t>
             </w:r>
             <w:r>
-              <w:t>4 buttons</w:t>
+              <w:t xml:space="preserve">3 </w:t>
+            </w:r>
+            <w:r>
+              <w:t>buttons</w:t>
             </w:r>
             <w:r>
               <w:t xml:space="preserve"> </w:t>
+            </w:r>
+          </w:p>
+          <w:p>
+            <w:pPr>
+              <w:pStyle w:val="ListParagraph"/>
+              <w:numPr>
+                <w:ilvl w:val="0"/>
+                <w:numId w:val="28"/>
+              </w:numPr>
+              <w:spacing w:line="240" w:lineRule="auto"/>
+            </w:pPr>
+            <w:r>
+              <w:t>User sees a text boxes</w:t>
+            </w:r>
+          </w:p>
+          <w:p>
+            <w:pPr>
+              <w:pStyle w:val="ListParagraph"/>
+              <w:numPr>
+                <w:ilvl w:val="0"/>
+                <w:numId w:val="28"/>
+              </w:numPr>
+              <w:spacing w:line="240" w:lineRule="auto"/>
+            </w:pPr>
+            <w:r>
+              <w:t xml:space="preserve">User sees digital clock </w:t>
             </w:r>
           </w:p>
           <w:p>
@@ -6128,7 +6022,10 @@
               <w:t xml:space="preserve">User press </w:t>
             </w:r>
             <w:r>
-              <w:t xml:space="preserve">30 mins </w:t>
+              <w:t xml:space="preserve">Start </w:t>
+            </w:r>
+            <w:r>
+              <w:t xml:space="preserve"> </w:t>
             </w:r>
           </w:p>
         </w:tc>
@@ -6155,13 +6052,8 @@
               <w:t xml:space="preserve">User sees page </w:t>
             </w:r>
             <w:r>
-              <w:t xml:space="preserve">pot change into a gif </w:t>
+              <w:t>pot change into a gif image</w:t>
             </w:r>
-            <w:proofErr w:type="gramStart"/>
-            <w:r>
-              <w:t>image</w:t>
-            </w:r>
-            <w:proofErr w:type="gramEnd"/>
           </w:p>
           <w:p>
             <w:pPr>
@@ -6173,13 +6065,20 @@
               <w:spacing w:line="240" w:lineRule="auto"/>
             </w:pPr>
             <w:r>
-              <w:t xml:space="preserve">User sees time buttons disappear and end and pause button </w:t>
+              <w:t>User sees time buttons disappear and end</w:t>
             </w:r>
-            <w:proofErr w:type="gramStart"/>
             <w:r>
-              <w:t>appear</w:t>
+              <w:t>,</w:t>
             </w:r>
-            <w:proofErr w:type="gramEnd"/>
+            <w:r>
+              <w:t xml:space="preserve"> pause</w:t>
+            </w:r>
+            <w:r>
+              <w:t xml:space="preserve"> and restart</w:t>
+            </w:r>
+            <w:r>
+              <w:t xml:space="preserve"> button appear</w:t>
+            </w:r>
           </w:p>
           <w:p>
             <w:pPr>
@@ -6191,7 +6090,26 @@
               <w:spacing w:line="240" w:lineRule="auto"/>
             </w:pPr>
             <w:r>
-              <w:t xml:space="preserve">User sees return button </w:t>
+              <w:t>User sees text change to “Growing…”</w:t>
+            </w:r>
+          </w:p>
+          <w:p>
+            <w:pPr>
+              <w:pStyle w:val="ListParagraph"/>
+              <w:numPr>
+                <w:ilvl w:val="0"/>
+                <w:numId w:val="29"/>
+              </w:numPr>
+              <w:spacing w:line="240" w:lineRule="auto"/>
+            </w:pPr>
+            <w:r>
+              <w:t xml:space="preserve">User sees return </w:t>
+            </w:r>
+            <w:r>
+              <w:t xml:space="preserve">and help </w:t>
+            </w:r>
+            <w:r>
+              <w:t xml:space="preserve">button </w:t>
             </w:r>
           </w:p>
         </w:tc>
@@ -6205,6 +6123,675 @@
               <w:right w:val="single" w:sz="4" w:space="0" w:color="auto"/>
             </w:tcBorders>
             <w:hideMark/>
+          </w:tcPr>
+          <w:p>
+            <w:pPr>
+              <w:spacing w:line="240" w:lineRule="auto"/>
+            </w:pPr>
+            <w:r>
+              <w:t>Tester name:</w:t>
+            </w:r>
+          </w:p>
+          <w:tbl>
+            <w:tblPr>
+              <w:tblStyle w:val="TableGrid"/>
+              <w:tblW w:w="0" w:type="auto"/>
+              <w:tblLook w:val="04A0" w:firstRow="1" w:lastRow="0" w:firstColumn="1" w:lastColumn="0" w:noHBand="0" w:noVBand="1"/>
+            </w:tblPr>
+            <w:tblGrid>
+              <w:gridCol w:w="470"/>
+              <w:gridCol w:w="3361"/>
+            </w:tblGrid>
+            <w:tr>
+              <w:tc>
+                <w:tcPr>
+                  <w:tcW w:w="470" w:type="dxa"/>
+                  <w:tcBorders>
+                    <w:top w:val="single" w:sz="4" w:space="0" w:color="auto"/>
+                    <w:left w:val="single" w:sz="4" w:space="0" w:color="auto"/>
+                    <w:bottom w:val="single" w:sz="4" w:space="0" w:color="auto"/>
+                    <w:right w:val="single" w:sz="4" w:space="0" w:color="auto"/>
+                  </w:tcBorders>
+                  <w:shd w:val="clear" w:color="auto" w:fill="FF0000"/>
+                </w:tcPr>
+                <w:p>
+                  <w:pPr>
+                    <w:spacing w:line="240" w:lineRule="auto"/>
+                  </w:pPr>
+                </w:p>
+              </w:tc>
+              <w:tc>
+                <w:tcPr>
+                  <w:tcW w:w="3361" w:type="dxa"/>
+                  <w:tcBorders>
+                    <w:top w:val="nil"/>
+                    <w:left w:val="single" w:sz="4" w:space="0" w:color="auto"/>
+                    <w:bottom w:val="nil"/>
+                    <w:right w:val="nil"/>
+                  </w:tcBorders>
+                  <w:hideMark/>
+                </w:tcPr>
+                <w:p>
+                  <w:pPr>
+                    <w:spacing w:line="240" w:lineRule="auto"/>
+                  </w:pPr>
+                  <w:r>
+                    <w:t>PASS</w:t>
+                  </w:r>
+                </w:p>
+              </w:tc>
+            </w:tr>
+            <w:tr>
+              <w:tc>
+                <w:tcPr>
+                  <w:tcW w:w="470" w:type="dxa"/>
+                  <w:tcBorders>
+                    <w:top w:val="single" w:sz="4" w:space="0" w:color="auto"/>
+                    <w:left w:val="single" w:sz="4" w:space="0" w:color="auto"/>
+                    <w:bottom w:val="single" w:sz="4" w:space="0" w:color="auto"/>
+                    <w:right w:val="single" w:sz="4" w:space="0" w:color="auto"/>
+                  </w:tcBorders>
+                </w:tcPr>
+                <w:p>
+                  <w:pPr>
+                    <w:spacing w:line="240" w:lineRule="auto"/>
+                  </w:pPr>
+                </w:p>
+              </w:tc>
+              <w:tc>
+                <w:tcPr>
+                  <w:tcW w:w="3361" w:type="dxa"/>
+                  <w:tcBorders>
+                    <w:top w:val="nil"/>
+                    <w:left w:val="single" w:sz="4" w:space="0" w:color="auto"/>
+                    <w:bottom w:val="nil"/>
+                    <w:right w:val="nil"/>
+                  </w:tcBorders>
+                  <w:hideMark/>
+                </w:tcPr>
+                <w:p>
+                  <w:pPr>
+                    <w:spacing w:line="240" w:lineRule="auto"/>
+                  </w:pPr>
+                  <w:r>
+                    <w:t>FAIL</w:t>
+                  </w:r>
+                </w:p>
+              </w:tc>
+            </w:tr>
+          </w:tbl>
+          <w:p>
+            <w:pPr>
+              <w:spacing w:line="240" w:lineRule="auto"/>
+            </w:pPr>
+            <w:r>
+              <w:t>Observations:</w:t>
+            </w:r>
+          </w:p>
+          <w:p>
+            <w:pPr>
+              <w:spacing w:line="240" w:lineRule="auto"/>
+            </w:pPr>
+          </w:p>
+        </w:tc>
+      </w:tr>
+      <w:tr>
+        <w:tc>
+          <w:tcPr>
+            <w:tcW w:w="691" w:type="dxa"/>
+            <w:tcBorders>
+              <w:top w:val="single" w:sz="4" w:space="0" w:color="auto"/>
+              <w:left w:val="single" w:sz="4" w:space="0" w:color="auto"/>
+              <w:bottom w:val="single" w:sz="4" w:space="0" w:color="auto"/>
+              <w:right w:val="single" w:sz="4" w:space="0" w:color="auto"/>
+            </w:tcBorders>
+          </w:tcPr>
+          <w:p>
+            <w:pPr>
+              <w:spacing w:line="240" w:lineRule="auto"/>
+            </w:pPr>
+            <w:r>
+              <w:t>1.2</w:t>
+            </w:r>
+          </w:p>
+        </w:tc>
+        <w:tc>
+          <w:tcPr>
+            <w:tcW w:w="2395" w:type="dxa"/>
+            <w:tcBorders>
+              <w:top w:val="single" w:sz="4" w:space="0" w:color="auto"/>
+              <w:left w:val="single" w:sz="4" w:space="0" w:color="auto"/>
+              <w:bottom w:val="single" w:sz="4" w:space="0" w:color="auto"/>
+              <w:right w:val="single" w:sz="4" w:space="0" w:color="auto"/>
+            </w:tcBorders>
+          </w:tcPr>
+          <w:p>
+            <w:pPr>
+              <w:spacing w:line="240" w:lineRule="auto"/>
+            </w:pPr>
+            <w:r>
+              <w:t>Pause button works correctly</w:t>
+            </w:r>
+          </w:p>
+        </w:tc>
+        <w:tc>
+          <w:tcPr>
+            <w:tcW w:w="2543" w:type="dxa"/>
+            <w:tcBorders>
+              <w:top w:val="single" w:sz="4" w:space="0" w:color="auto"/>
+              <w:left w:val="single" w:sz="4" w:space="0" w:color="auto"/>
+              <w:bottom w:val="single" w:sz="4" w:space="0" w:color="auto"/>
+              <w:right w:val="single" w:sz="4" w:space="0" w:color="auto"/>
+            </w:tcBorders>
+          </w:tcPr>
+          <w:p>
+            <w:pPr>
+              <w:pStyle w:val="ListParagraph"/>
+              <w:numPr>
+                <w:ilvl w:val="0"/>
+                <w:numId w:val="31"/>
+              </w:numPr>
+              <w:spacing w:line="240" w:lineRule="auto"/>
+            </w:pPr>
+            <w:r>
+              <w:t xml:space="preserve">User presses the pause button </w:t>
+            </w:r>
+          </w:p>
+        </w:tc>
+        <w:tc>
+          <w:tcPr>
+            <w:tcW w:w="4704" w:type="dxa"/>
+            <w:tcBorders>
+              <w:top w:val="single" w:sz="4" w:space="0" w:color="auto"/>
+              <w:left w:val="single" w:sz="4" w:space="0" w:color="auto"/>
+              <w:bottom w:val="single" w:sz="4" w:space="0" w:color="auto"/>
+              <w:right w:val="single" w:sz="4" w:space="0" w:color="auto"/>
+            </w:tcBorders>
+          </w:tcPr>
+          <w:p>
+            <w:pPr>
+              <w:pStyle w:val="ListParagraph"/>
+              <w:numPr>
+                <w:ilvl w:val="0"/>
+                <w:numId w:val="32"/>
+              </w:numPr>
+              <w:spacing w:line="240" w:lineRule="auto"/>
+            </w:pPr>
+            <w:r>
+              <w:t xml:space="preserve">Users sees image change </w:t>
+            </w:r>
+          </w:p>
+          <w:p>
+            <w:pPr>
+              <w:pStyle w:val="ListParagraph"/>
+              <w:numPr>
+                <w:ilvl w:val="0"/>
+                <w:numId w:val="32"/>
+              </w:numPr>
+              <w:spacing w:line="240" w:lineRule="auto"/>
+            </w:pPr>
+            <w:r>
+              <w:t xml:space="preserve">Users cannot press pause again </w:t>
+            </w:r>
+          </w:p>
+          <w:p>
+            <w:pPr>
+              <w:pStyle w:val="ListParagraph"/>
+              <w:numPr>
+                <w:ilvl w:val="0"/>
+                <w:numId w:val="32"/>
+              </w:numPr>
+              <w:spacing w:line="240" w:lineRule="auto"/>
+            </w:pPr>
+            <w:r>
+              <w:t xml:space="preserve">Users sees text change to “5 minutes break” </w:t>
+            </w:r>
+          </w:p>
+        </w:tc>
+        <w:tc>
+          <w:tcPr>
+            <w:tcW w:w="4057" w:type="dxa"/>
+            <w:tcBorders>
+              <w:top w:val="single" w:sz="4" w:space="0" w:color="auto"/>
+              <w:left w:val="single" w:sz="4" w:space="0" w:color="auto"/>
+              <w:bottom w:val="single" w:sz="4" w:space="0" w:color="auto"/>
+              <w:right w:val="single" w:sz="4" w:space="0" w:color="auto"/>
+            </w:tcBorders>
+          </w:tcPr>
+          <w:p>
+            <w:pPr>
+              <w:spacing w:line="240" w:lineRule="auto"/>
+            </w:pPr>
+            <w:r>
+              <w:t>Tester name:</w:t>
+            </w:r>
+          </w:p>
+          <w:tbl>
+            <w:tblPr>
+              <w:tblStyle w:val="TableGrid"/>
+              <w:tblW w:w="0" w:type="auto"/>
+              <w:tblLook w:val="04A0" w:firstRow="1" w:lastRow="0" w:firstColumn="1" w:lastColumn="0" w:noHBand="0" w:noVBand="1"/>
+            </w:tblPr>
+            <w:tblGrid>
+              <w:gridCol w:w="470"/>
+              <w:gridCol w:w="3361"/>
+            </w:tblGrid>
+            <w:tr>
+              <w:tc>
+                <w:tcPr>
+                  <w:tcW w:w="470" w:type="dxa"/>
+                  <w:tcBorders>
+                    <w:top w:val="single" w:sz="4" w:space="0" w:color="auto"/>
+                    <w:left w:val="single" w:sz="4" w:space="0" w:color="auto"/>
+                    <w:bottom w:val="single" w:sz="4" w:space="0" w:color="auto"/>
+                    <w:right w:val="single" w:sz="4" w:space="0" w:color="auto"/>
+                  </w:tcBorders>
+                  <w:shd w:val="clear" w:color="auto" w:fill="FF0000"/>
+                </w:tcPr>
+                <w:p>
+                  <w:pPr>
+                    <w:spacing w:line="240" w:lineRule="auto"/>
+                  </w:pPr>
+                </w:p>
+              </w:tc>
+              <w:tc>
+                <w:tcPr>
+                  <w:tcW w:w="3361" w:type="dxa"/>
+                  <w:tcBorders>
+                    <w:top w:val="nil"/>
+                    <w:left w:val="single" w:sz="4" w:space="0" w:color="auto"/>
+                    <w:bottom w:val="nil"/>
+                    <w:right w:val="nil"/>
+                  </w:tcBorders>
+                  <w:hideMark/>
+                </w:tcPr>
+                <w:p>
+                  <w:pPr>
+                    <w:spacing w:line="240" w:lineRule="auto"/>
+                  </w:pPr>
+                  <w:r>
+                    <w:t>PASS</w:t>
+                  </w:r>
+                </w:p>
+              </w:tc>
+            </w:tr>
+            <w:tr>
+              <w:tc>
+                <w:tcPr>
+                  <w:tcW w:w="470" w:type="dxa"/>
+                  <w:tcBorders>
+                    <w:top w:val="single" w:sz="4" w:space="0" w:color="auto"/>
+                    <w:left w:val="single" w:sz="4" w:space="0" w:color="auto"/>
+                    <w:bottom w:val="single" w:sz="4" w:space="0" w:color="auto"/>
+                    <w:right w:val="single" w:sz="4" w:space="0" w:color="auto"/>
+                  </w:tcBorders>
+                </w:tcPr>
+                <w:p>
+                  <w:pPr>
+                    <w:spacing w:line="240" w:lineRule="auto"/>
+                  </w:pPr>
+                </w:p>
+              </w:tc>
+              <w:tc>
+                <w:tcPr>
+                  <w:tcW w:w="3361" w:type="dxa"/>
+                  <w:tcBorders>
+                    <w:top w:val="nil"/>
+                    <w:left w:val="single" w:sz="4" w:space="0" w:color="auto"/>
+                    <w:bottom w:val="nil"/>
+                    <w:right w:val="nil"/>
+                  </w:tcBorders>
+                  <w:hideMark/>
+                </w:tcPr>
+                <w:p>
+                  <w:pPr>
+                    <w:spacing w:line="240" w:lineRule="auto"/>
+                  </w:pPr>
+                  <w:r>
+                    <w:t>FAIL</w:t>
+                  </w:r>
+                </w:p>
+              </w:tc>
+            </w:tr>
+          </w:tbl>
+          <w:p>
+            <w:pPr>
+              <w:spacing w:line="240" w:lineRule="auto"/>
+            </w:pPr>
+            <w:r>
+              <w:t>Observations:</w:t>
+            </w:r>
+          </w:p>
+          <w:p>
+            <w:pPr>
+              <w:spacing w:line="240" w:lineRule="auto"/>
+            </w:pPr>
+          </w:p>
+        </w:tc>
+      </w:tr>
+      <w:tr>
+        <w:tc>
+          <w:tcPr>
+            <w:tcW w:w="691" w:type="dxa"/>
+            <w:tcBorders>
+              <w:top w:val="single" w:sz="4" w:space="0" w:color="auto"/>
+              <w:left w:val="single" w:sz="4" w:space="0" w:color="auto"/>
+              <w:bottom w:val="single" w:sz="4" w:space="0" w:color="auto"/>
+              <w:right w:val="single" w:sz="4" w:space="0" w:color="auto"/>
+            </w:tcBorders>
+          </w:tcPr>
+          <w:p>
+            <w:pPr>
+              <w:spacing w:line="240" w:lineRule="auto"/>
+            </w:pPr>
+            <w:r>
+              <w:t>1.3.1</w:t>
+            </w:r>
+          </w:p>
+        </w:tc>
+        <w:tc>
+          <w:tcPr>
+            <w:tcW w:w="2395" w:type="dxa"/>
+            <w:tcBorders>
+              <w:top w:val="single" w:sz="4" w:space="0" w:color="auto"/>
+              <w:left w:val="single" w:sz="4" w:space="0" w:color="auto"/>
+              <w:bottom w:val="single" w:sz="4" w:space="0" w:color="auto"/>
+              <w:right w:val="single" w:sz="4" w:space="0" w:color="auto"/>
+            </w:tcBorders>
+          </w:tcPr>
+          <w:p>
+            <w:pPr>
+              <w:spacing w:line="240" w:lineRule="auto"/>
+            </w:pPr>
+            <w:r>
+              <w:t xml:space="preserve">Ending correctly </w:t>
+            </w:r>
+          </w:p>
+        </w:tc>
+        <w:tc>
+          <w:tcPr>
+            <w:tcW w:w="2543" w:type="dxa"/>
+            <w:tcBorders>
+              <w:top w:val="single" w:sz="4" w:space="0" w:color="auto"/>
+              <w:left w:val="single" w:sz="4" w:space="0" w:color="auto"/>
+              <w:bottom w:val="single" w:sz="4" w:space="0" w:color="auto"/>
+              <w:right w:val="single" w:sz="4" w:space="0" w:color="auto"/>
+            </w:tcBorders>
+          </w:tcPr>
+          <w:p>
+            <w:pPr>
+              <w:pStyle w:val="ListParagraph"/>
+              <w:numPr>
+                <w:ilvl w:val="0"/>
+                <w:numId w:val="33"/>
+              </w:numPr>
+              <w:spacing w:line="240" w:lineRule="auto"/>
+            </w:pPr>
+            <w:r>
+              <w:t>User waits for 5 minute on the pause page</w:t>
+            </w:r>
+          </w:p>
+        </w:tc>
+        <w:tc>
+          <w:tcPr>
+            <w:tcW w:w="4704" w:type="dxa"/>
+            <w:tcBorders>
+              <w:top w:val="single" w:sz="4" w:space="0" w:color="auto"/>
+              <w:left w:val="single" w:sz="4" w:space="0" w:color="auto"/>
+              <w:bottom w:val="single" w:sz="4" w:space="0" w:color="auto"/>
+              <w:right w:val="single" w:sz="4" w:space="0" w:color="auto"/>
+            </w:tcBorders>
+          </w:tcPr>
+          <w:p>
+            <w:pPr>
+              <w:pStyle w:val="ListParagraph"/>
+              <w:numPr>
+                <w:ilvl w:val="0"/>
+                <w:numId w:val="34"/>
+              </w:numPr>
+              <w:spacing w:line="240" w:lineRule="auto"/>
+            </w:pPr>
+            <w:r>
+              <w:t xml:space="preserve">Users sees image change </w:t>
+            </w:r>
+          </w:p>
+          <w:p>
+            <w:pPr>
+              <w:pStyle w:val="ListParagraph"/>
+              <w:numPr>
+                <w:ilvl w:val="0"/>
+                <w:numId w:val="34"/>
+              </w:numPr>
+              <w:spacing w:line="240" w:lineRule="auto"/>
+            </w:pPr>
+            <w:r>
+              <w:t xml:space="preserve">User sees text change </w:t>
+            </w:r>
+          </w:p>
+          <w:p>
+            <w:pPr>
+              <w:pStyle w:val="ListParagraph"/>
+              <w:numPr>
+                <w:ilvl w:val="0"/>
+                <w:numId w:val="34"/>
+              </w:numPr>
+              <w:spacing w:line="240" w:lineRule="auto"/>
+            </w:pPr>
+            <w:r>
+              <w:t xml:space="preserve">Users sees the again button </w:t>
+            </w:r>
+          </w:p>
+        </w:tc>
+        <w:tc>
+          <w:tcPr>
+            <w:tcW w:w="4057" w:type="dxa"/>
+            <w:tcBorders>
+              <w:top w:val="single" w:sz="4" w:space="0" w:color="auto"/>
+              <w:left w:val="single" w:sz="4" w:space="0" w:color="auto"/>
+              <w:bottom w:val="single" w:sz="4" w:space="0" w:color="auto"/>
+              <w:right w:val="single" w:sz="4" w:space="0" w:color="auto"/>
+            </w:tcBorders>
+          </w:tcPr>
+          <w:p>
+            <w:pPr>
+              <w:spacing w:line="240" w:lineRule="auto"/>
+            </w:pPr>
+            <w:r>
+              <w:t>Tester name:</w:t>
+            </w:r>
+          </w:p>
+          <w:tbl>
+            <w:tblPr>
+              <w:tblStyle w:val="TableGrid"/>
+              <w:tblW w:w="0" w:type="auto"/>
+              <w:tblLook w:val="04A0" w:firstRow="1" w:lastRow="0" w:firstColumn="1" w:lastColumn="0" w:noHBand="0" w:noVBand="1"/>
+            </w:tblPr>
+            <w:tblGrid>
+              <w:gridCol w:w="470"/>
+              <w:gridCol w:w="3361"/>
+            </w:tblGrid>
+            <w:tr>
+              <w:tc>
+                <w:tcPr>
+                  <w:tcW w:w="470" w:type="dxa"/>
+                  <w:tcBorders>
+                    <w:top w:val="single" w:sz="4" w:space="0" w:color="auto"/>
+                    <w:left w:val="single" w:sz="4" w:space="0" w:color="auto"/>
+                    <w:bottom w:val="single" w:sz="4" w:space="0" w:color="auto"/>
+                    <w:right w:val="single" w:sz="4" w:space="0" w:color="auto"/>
+                  </w:tcBorders>
+                  <w:shd w:val="clear" w:color="auto" w:fill="FF0000"/>
+                </w:tcPr>
+                <w:p>
+                  <w:pPr>
+                    <w:spacing w:line="240" w:lineRule="auto"/>
+                  </w:pPr>
+                </w:p>
+              </w:tc>
+              <w:tc>
+                <w:tcPr>
+                  <w:tcW w:w="3361" w:type="dxa"/>
+                  <w:tcBorders>
+                    <w:top w:val="nil"/>
+                    <w:left w:val="single" w:sz="4" w:space="0" w:color="auto"/>
+                    <w:bottom w:val="nil"/>
+                    <w:right w:val="nil"/>
+                  </w:tcBorders>
+                  <w:hideMark/>
+                </w:tcPr>
+                <w:p>
+                  <w:pPr>
+                    <w:spacing w:line="240" w:lineRule="auto"/>
+                  </w:pPr>
+                  <w:r>
+                    <w:t>PASS</w:t>
+                  </w:r>
+                </w:p>
+              </w:tc>
+            </w:tr>
+            <w:tr>
+              <w:tc>
+                <w:tcPr>
+                  <w:tcW w:w="470" w:type="dxa"/>
+                  <w:tcBorders>
+                    <w:top w:val="single" w:sz="4" w:space="0" w:color="auto"/>
+                    <w:left w:val="single" w:sz="4" w:space="0" w:color="auto"/>
+                    <w:bottom w:val="single" w:sz="4" w:space="0" w:color="auto"/>
+                    <w:right w:val="single" w:sz="4" w:space="0" w:color="auto"/>
+                  </w:tcBorders>
+                </w:tcPr>
+                <w:p>
+                  <w:pPr>
+                    <w:spacing w:line="240" w:lineRule="auto"/>
+                  </w:pPr>
+                </w:p>
+              </w:tc>
+              <w:tc>
+                <w:tcPr>
+                  <w:tcW w:w="3361" w:type="dxa"/>
+                  <w:tcBorders>
+                    <w:top w:val="nil"/>
+                    <w:left w:val="single" w:sz="4" w:space="0" w:color="auto"/>
+                    <w:bottom w:val="nil"/>
+                    <w:right w:val="nil"/>
+                  </w:tcBorders>
+                  <w:hideMark/>
+                </w:tcPr>
+                <w:p>
+                  <w:pPr>
+                    <w:spacing w:line="240" w:lineRule="auto"/>
+                  </w:pPr>
+                  <w:r>
+                    <w:t>FAIL</w:t>
+                  </w:r>
+                </w:p>
+              </w:tc>
+            </w:tr>
+          </w:tbl>
+          <w:p>
+            <w:pPr>
+              <w:spacing w:line="240" w:lineRule="auto"/>
+            </w:pPr>
+            <w:r>
+              <w:t>Observations:</w:t>
+            </w:r>
+          </w:p>
+          <w:p>
+            <w:pPr>
+              <w:spacing w:line="240" w:lineRule="auto"/>
+            </w:pPr>
+          </w:p>
+        </w:tc>
+      </w:tr>
+      <w:tr>
+        <w:tc>
+          <w:tcPr>
+            <w:tcW w:w="691" w:type="dxa"/>
+            <w:tcBorders>
+              <w:top w:val="single" w:sz="4" w:space="0" w:color="auto"/>
+              <w:left w:val="single" w:sz="4" w:space="0" w:color="auto"/>
+              <w:bottom w:val="single" w:sz="4" w:space="0" w:color="auto"/>
+              <w:right w:val="single" w:sz="4" w:space="0" w:color="auto"/>
+            </w:tcBorders>
+          </w:tcPr>
+          <w:p>
+            <w:pPr>
+              <w:spacing w:line="240" w:lineRule="auto"/>
+            </w:pPr>
+            <w:r>
+              <w:t>1.3.2</w:t>
+            </w:r>
+          </w:p>
+        </w:tc>
+        <w:tc>
+          <w:tcPr>
+            <w:tcW w:w="2395" w:type="dxa"/>
+            <w:tcBorders>
+              <w:top w:val="single" w:sz="4" w:space="0" w:color="auto"/>
+              <w:left w:val="single" w:sz="4" w:space="0" w:color="auto"/>
+              <w:bottom w:val="single" w:sz="4" w:space="0" w:color="auto"/>
+              <w:right w:val="single" w:sz="4" w:space="0" w:color="auto"/>
+            </w:tcBorders>
+          </w:tcPr>
+          <w:p>
+            <w:pPr>
+              <w:spacing w:line="240" w:lineRule="auto"/>
+            </w:pPr>
+          </w:p>
+        </w:tc>
+        <w:tc>
+          <w:tcPr>
+            <w:tcW w:w="2543" w:type="dxa"/>
+            <w:tcBorders>
+              <w:top w:val="single" w:sz="4" w:space="0" w:color="auto"/>
+              <w:left w:val="single" w:sz="4" w:space="0" w:color="auto"/>
+              <w:bottom w:val="single" w:sz="4" w:space="0" w:color="auto"/>
+              <w:right w:val="single" w:sz="4" w:space="0" w:color="auto"/>
+            </w:tcBorders>
+          </w:tcPr>
+          <w:p>
+            <w:pPr>
+              <w:pStyle w:val="ListParagraph"/>
+              <w:numPr>
+                <w:ilvl w:val="0"/>
+                <w:numId w:val="35"/>
+              </w:numPr>
+              <w:spacing w:line="240" w:lineRule="auto"/>
+            </w:pPr>
+            <w:r>
+              <w:t xml:space="preserve">Users press end button </w:t>
+            </w:r>
+          </w:p>
+        </w:tc>
+        <w:tc>
+          <w:tcPr>
+            <w:tcW w:w="4704" w:type="dxa"/>
+            <w:tcBorders>
+              <w:top w:val="single" w:sz="4" w:space="0" w:color="auto"/>
+              <w:left w:val="single" w:sz="4" w:space="0" w:color="auto"/>
+              <w:bottom w:val="single" w:sz="4" w:space="0" w:color="auto"/>
+              <w:right w:val="single" w:sz="4" w:space="0" w:color="auto"/>
+            </w:tcBorders>
+          </w:tcPr>
+          <w:p>
+            <w:pPr>
+              <w:spacing w:line="240" w:lineRule="auto"/>
+              <w:ind w:left="360"/>
+            </w:pPr>
+            <w:r>
+              <w:t xml:space="preserve">(same as above) </w:t>
+            </w:r>
+          </w:p>
+        </w:tc>
+        <w:tc>
+          <w:tcPr>
+            <w:tcW w:w="4057" w:type="dxa"/>
+            <w:tcBorders>
+              <w:top w:val="single" w:sz="4" w:space="0" w:color="auto"/>
+              <w:left w:val="single" w:sz="4" w:space="0" w:color="auto"/>
+              <w:bottom w:val="single" w:sz="4" w:space="0" w:color="auto"/>
+              <w:right w:val="single" w:sz="4" w:space="0" w:color="auto"/>
+            </w:tcBorders>
           </w:tcPr>
           <w:p>
             <w:pPr>
@@ -6677,18 +7264,8 @@
                                       <w:iCs/>
                                       <w:color w:val="000000" w:themeColor="text1"/>
                                     </w:rPr>
-                                    <w:t xml:space="preserve">User starts at </w:t>
+                                    <w:t>User starts at index.html</w:t>
                                   </w:r>
-                                  <w:proofErr w:type="gramStart"/>
-                                  <w:r>
-                                    <w:rPr>
-                                      <w:i/>
-                                      <w:iCs/>
-                                      <w:color w:val="000000" w:themeColor="text1"/>
-                                    </w:rPr>
-                                    <w:t>index.html</w:t>
-                                  </w:r>
-                                  <w:proofErr w:type="gramEnd"/>
                                 </w:p>
                                 <w:p>
                                   <w:pPr>
@@ -6762,23 +7339,13 @@
                                       <w:color w:val="000000" w:themeColor="text1"/>
                                     </w:rPr>
                                   </w:pPr>
-                                  <w:proofErr w:type="gramStart"/>
                                   <w:r>
                                     <w:rPr>
                                       <w:i/>
                                       <w:iCs/>
                                       <w:color w:val="000000" w:themeColor="text1"/>
                                     </w:rPr>
-                                    <w:t>User</w:t>
-                                  </w:r>
-                                  <w:proofErr w:type="gramEnd"/>
-                                  <w:r>
-                                    <w:rPr>
-                                      <w:i/>
-                                      <w:iCs/>
-                                      <w:color w:val="000000" w:themeColor="text1"/>
-                                    </w:rPr>
-                                    <w:t xml:space="preserve"> see homepage</w:t>
+                                    <w:t>User see homepage</w:t>
                                   </w:r>
                                 </w:p>
                                 <w:p>
@@ -6804,7 +7371,6 @@
                                     <w:t xml:space="preserve">User see’s video thumbnail displayed in footer with arrow </w:t>
                                   </w:r>
                                   <w:proofErr w:type="spellStart"/>
-                                  <w:proofErr w:type="gramStart"/>
                                   <w:r>
                                     <w:rPr>
                                       <w:i/>
@@ -6814,7 +7380,6 @@
                                     <w:t>playbutton</w:t>
                                   </w:r>
                                   <w:proofErr w:type="spellEnd"/>
-                                  <w:proofErr w:type="gramEnd"/>
                                 </w:p>
                                 <w:p>
                                   <w:pPr>
@@ -6836,18 +7401,8 @@
                                       <w:iCs/>
                                       <w:color w:val="000000" w:themeColor="text1"/>
                                     </w:rPr>
-                                    <w:t xml:space="preserve">User clicks play </w:t>
+                                    <w:t>User clicks play button</w:t>
                                   </w:r>
-                                  <w:proofErr w:type="gramStart"/>
-                                  <w:r>
-                                    <w:rPr>
-                                      <w:i/>
-                                      <w:iCs/>
-                                      <w:color w:val="000000" w:themeColor="text1"/>
-                                    </w:rPr>
-                                    <w:t>button</w:t>
-                                  </w:r>
-                                  <w:proofErr w:type="gramEnd"/>
                                 </w:p>
                                 <w:p>
                                   <w:pPr>
@@ -8144,18 +8699,8 @@
                                       <w:iCs/>
                                       <w:color w:val="000000" w:themeColor="text1"/>
                                     </w:rPr>
-                                    <w:t xml:space="preserve">Place a box 1000mm in front of robot, ensure robot is in line with the object and it will </w:t>
+                                    <w:t>Place a box 1000mm in front of robot, ensure robot is in line with the object and it will collide</w:t>
                                   </w:r>
-                                  <w:proofErr w:type="gramStart"/>
-                                  <w:r>
-                                    <w:rPr>
-                                      <w:i/>
-                                      <w:iCs/>
-                                      <w:color w:val="000000" w:themeColor="text1"/>
-                                    </w:rPr>
-                                    <w:t>collide</w:t>
-                                  </w:r>
-                                  <w:proofErr w:type="gramEnd"/>
                                 </w:p>
                                 <w:p>
                                   <w:pPr>
@@ -8212,18 +8757,8 @@
                                       <w:iCs/>
                                       <w:color w:val="000000" w:themeColor="text1"/>
                                     </w:rPr>
-                                    <w:t xml:space="preserve">Robot should accelerate to full </w:t>
+                                    <w:t>Robot should accelerate to full speed</w:t>
                                   </w:r>
-                                  <w:proofErr w:type="gramStart"/>
-                                  <w:r>
-                                    <w:rPr>
-                                      <w:i/>
-                                      <w:iCs/>
-                                      <w:color w:val="000000" w:themeColor="text1"/>
-                                    </w:rPr>
-                                    <w:t>speed</w:t>
-                                  </w:r>
-                                  <w:proofErr w:type="gramEnd"/>
                                 </w:p>
                                 <w:p>
                                   <w:pPr>
@@ -8843,18 +9378,8 @@
                                 <w:iCs/>
                                 <w:color w:val="000000" w:themeColor="text1"/>
                               </w:rPr>
-                              <w:t xml:space="preserve">User starts at </w:t>
+                              <w:t>User starts at index.html</w:t>
                             </w:r>
-                            <w:proofErr w:type="gramStart"/>
-                            <w:r>
-                              <w:rPr>
-                                <w:i/>
-                                <w:iCs/>
-                                <w:color w:val="000000" w:themeColor="text1"/>
-                              </w:rPr>
-                              <w:t>index.html</w:t>
-                            </w:r>
-                            <w:proofErr w:type="gramEnd"/>
                           </w:p>
                           <w:p>
                             <w:pPr>
@@ -8928,23 +9453,13 @@
                                 <w:color w:val="000000" w:themeColor="text1"/>
                               </w:rPr>
                             </w:pPr>
-                            <w:proofErr w:type="gramStart"/>
                             <w:r>
                               <w:rPr>
                                 <w:i/>
                                 <w:iCs/>
                                 <w:color w:val="000000" w:themeColor="text1"/>
                               </w:rPr>
-                              <w:t>User</w:t>
-                            </w:r>
-                            <w:proofErr w:type="gramEnd"/>
-                            <w:r>
-                              <w:rPr>
-                                <w:i/>
-                                <w:iCs/>
-                                <w:color w:val="000000" w:themeColor="text1"/>
-                              </w:rPr>
-                              <w:t xml:space="preserve"> see homepage</w:t>
+                              <w:t>User see homepage</w:t>
                             </w:r>
                           </w:p>
                           <w:p>
@@ -8970,7 +9485,6 @@
                               <w:t xml:space="preserve">User see’s video thumbnail displayed in footer with arrow </w:t>
                             </w:r>
                             <w:proofErr w:type="spellStart"/>
-                            <w:proofErr w:type="gramStart"/>
                             <w:r>
                               <w:rPr>
                                 <w:i/>
@@ -8980,7 +9494,6 @@
                               <w:t>playbutton</w:t>
                             </w:r>
                             <w:proofErr w:type="spellEnd"/>
-                            <w:proofErr w:type="gramEnd"/>
                           </w:p>
                           <w:p>
                             <w:pPr>
@@ -9002,18 +9515,8 @@
                                 <w:iCs/>
                                 <w:color w:val="000000" w:themeColor="text1"/>
                               </w:rPr>
-                              <w:t xml:space="preserve">User clicks play </w:t>
+                              <w:t>User clicks play button</w:t>
                             </w:r>
-                            <w:proofErr w:type="gramStart"/>
-                            <w:r>
-                              <w:rPr>
-                                <w:i/>
-                                <w:iCs/>
-                                <w:color w:val="000000" w:themeColor="text1"/>
-                              </w:rPr>
-                              <w:t>button</w:t>
-                            </w:r>
-                            <w:proofErr w:type="gramEnd"/>
                           </w:p>
                           <w:p>
                             <w:pPr>
@@ -10310,18 +10813,8 @@
                                 <w:iCs/>
                                 <w:color w:val="000000" w:themeColor="text1"/>
                               </w:rPr>
-                              <w:t xml:space="preserve">Place a box 1000mm in front of robot, ensure robot is in line with the object and it will </w:t>
+                              <w:t>Place a box 1000mm in front of robot, ensure robot is in line with the object and it will collide</w:t>
                             </w:r>
-                            <w:proofErr w:type="gramStart"/>
-                            <w:r>
-                              <w:rPr>
-                                <w:i/>
-                                <w:iCs/>
-                                <w:color w:val="000000" w:themeColor="text1"/>
-                              </w:rPr>
-                              <w:t>collide</w:t>
-                            </w:r>
-                            <w:proofErr w:type="gramEnd"/>
                           </w:p>
                           <w:p>
                             <w:pPr>
@@ -10378,18 +10871,8 @@
                                 <w:iCs/>
                                 <w:color w:val="000000" w:themeColor="text1"/>
                               </w:rPr>
-                              <w:t xml:space="preserve">Robot should accelerate to full </w:t>
+                              <w:t>Robot should accelerate to full speed</w:t>
                             </w:r>
-                            <w:proofErr w:type="gramStart"/>
-                            <w:r>
-                              <w:rPr>
-                                <w:i/>
-                                <w:iCs/>
-                                <w:color w:val="000000" w:themeColor="text1"/>
-                              </w:rPr>
-                              <w:t>speed</w:t>
-                            </w:r>
-                            <w:proofErr w:type="gramEnd"/>
                           </w:p>
                           <w:p>
                             <w:pPr>
@@ -10829,6 +11312,95 @@
     </w:lvl>
   </w:abstractNum>
   <w:abstractNum w:abstractNumId="1" w15:restartNumberingAfterBreak="0">
+    <w:nsid w:val="07A574E8"/>
+    <w:multiLevelType w:val="hybridMultilevel"/>
+    <w:tmpl w:val="1916BA6C"/>
+    <w:lvl w:ilvl="0" w:tplc="346C7438">
+      <w:start w:val="1"/>
+      <w:numFmt w:val="decimal"/>
+      <w:lvlText w:val="%1."/>
+      <w:lvlJc w:val="left"/>
+      <w:pPr>
+        <w:ind w:left="1080" w:hanging="360"/>
+      </w:pPr>
+      <w:rPr>
+        <w:rFonts w:hint="default"/>
+      </w:rPr>
+    </w:lvl>
+    <w:lvl w:ilvl="1" w:tplc="0C090019" w:tentative="1">
+      <w:start w:val="1"/>
+      <w:numFmt w:val="lowerLetter"/>
+      <w:lvlText w:val="%2."/>
+      <w:lvlJc w:val="left"/>
+      <w:pPr>
+        <w:ind w:left="1800" w:hanging="360"/>
+      </w:pPr>
+    </w:lvl>
+    <w:lvl w:ilvl="2" w:tplc="0C09001B" w:tentative="1">
+      <w:start w:val="1"/>
+      <w:numFmt w:val="lowerRoman"/>
+      <w:lvlText w:val="%3."/>
+      <w:lvlJc w:val="right"/>
+      <w:pPr>
+        <w:ind w:left="2520" w:hanging="180"/>
+      </w:pPr>
+    </w:lvl>
+    <w:lvl w:ilvl="3" w:tplc="0C09000F" w:tentative="1">
+      <w:start w:val="1"/>
+      <w:numFmt w:val="decimal"/>
+      <w:lvlText w:val="%4."/>
+      <w:lvlJc w:val="left"/>
+      <w:pPr>
+        <w:ind w:left="3240" w:hanging="360"/>
+      </w:pPr>
+    </w:lvl>
+    <w:lvl w:ilvl="4" w:tplc="0C090019" w:tentative="1">
+      <w:start w:val="1"/>
+      <w:numFmt w:val="lowerLetter"/>
+      <w:lvlText w:val="%5."/>
+      <w:lvlJc w:val="left"/>
+      <w:pPr>
+        <w:ind w:left="3960" w:hanging="360"/>
+      </w:pPr>
+    </w:lvl>
+    <w:lvl w:ilvl="5" w:tplc="0C09001B" w:tentative="1">
+      <w:start w:val="1"/>
+      <w:numFmt w:val="lowerRoman"/>
+      <w:lvlText w:val="%6."/>
+      <w:lvlJc w:val="right"/>
+      <w:pPr>
+        <w:ind w:left="4680" w:hanging="180"/>
+      </w:pPr>
+    </w:lvl>
+    <w:lvl w:ilvl="6" w:tplc="0C09000F" w:tentative="1">
+      <w:start w:val="1"/>
+      <w:numFmt w:val="decimal"/>
+      <w:lvlText w:val="%7."/>
+      <w:lvlJc w:val="left"/>
+      <w:pPr>
+        <w:ind w:left="5400" w:hanging="360"/>
+      </w:pPr>
+    </w:lvl>
+    <w:lvl w:ilvl="7" w:tplc="0C090019" w:tentative="1">
+      <w:start w:val="1"/>
+      <w:numFmt w:val="lowerLetter"/>
+      <w:lvlText w:val="%8."/>
+      <w:lvlJc w:val="left"/>
+      <w:pPr>
+        <w:ind w:left="6120" w:hanging="360"/>
+      </w:pPr>
+    </w:lvl>
+    <w:lvl w:ilvl="8" w:tplc="0C09001B" w:tentative="1">
+      <w:start w:val="1"/>
+      <w:numFmt w:val="lowerRoman"/>
+      <w:lvlText w:val="%9."/>
+      <w:lvlJc w:val="right"/>
+      <w:pPr>
+        <w:ind w:left="6840" w:hanging="180"/>
+      </w:pPr>
+    </w:lvl>
+  </w:abstractNum>
+  <w:abstractNum w:abstractNumId="2" w15:restartNumberingAfterBreak="0">
     <w:nsid w:val="0E8B2BA2"/>
     <w:multiLevelType w:val="multilevel"/>
     <w:tmpl w:val="28D60220"/>
@@ -10941,7 +11513,7 @@
       </w:rPr>
     </w:lvl>
   </w:abstractNum>
-  <w:abstractNum w:abstractNumId="2" w15:restartNumberingAfterBreak="0">
+  <w:abstractNum w:abstractNumId="3" w15:restartNumberingAfterBreak="0">
     <w:nsid w:val="109E421C"/>
     <w:multiLevelType w:val="hybridMultilevel"/>
     <w:tmpl w:val="CDEC5EE8"/>
@@ -11054,7 +11626,185 @@
       </w:rPr>
     </w:lvl>
   </w:abstractNum>
-  <w:abstractNum w:abstractNumId="3" w15:restartNumberingAfterBreak="0">
+  <w:abstractNum w:abstractNumId="4" w15:restartNumberingAfterBreak="0">
+    <w:nsid w:val="15B032EF"/>
+    <w:multiLevelType w:val="hybridMultilevel"/>
+    <w:tmpl w:val="FA820330"/>
+    <w:lvl w:ilvl="0" w:tplc="0C09000F">
+      <w:start w:val="1"/>
+      <w:numFmt w:val="decimal"/>
+      <w:lvlText w:val="%1."/>
+      <w:lvlJc w:val="left"/>
+      <w:pPr>
+        <w:ind w:left="720" w:hanging="360"/>
+      </w:pPr>
+      <w:rPr>
+        <w:rFonts w:hint="default"/>
+      </w:rPr>
+    </w:lvl>
+    <w:lvl w:ilvl="1" w:tplc="0C090019" w:tentative="1">
+      <w:start w:val="1"/>
+      <w:numFmt w:val="lowerLetter"/>
+      <w:lvlText w:val="%2."/>
+      <w:lvlJc w:val="left"/>
+      <w:pPr>
+        <w:ind w:left="1440" w:hanging="360"/>
+      </w:pPr>
+    </w:lvl>
+    <w:lvl w:ilvl="2" w:tplc="0C09001B" w:tentative="1">
+      <w:start w:val="1"/>
+      <w:numFmt w:val="lowerRoman"/>
+      <w:lvlText w:val="%3."/>
+      <w:lvlJc w:val="right"/>
+      <w:pPr>
+        <w:ind w:left="2160" w:hanging="180"/>
+      </w:pPr>
+    </w:lvl>
+    <w:lvl w:ilvl="3" w:tplc="0C09000F" w:tentative="1">
+      <w:start w:val="1"/>
+      <w:numFmt w:val="decimal"/>
+      <w:lvlText w:val="%4."/>
+      <w:lvlJc w:val="left"/>
+      <w:pPr>
+        <w:ind w:left="2880" w:hanging="360"/>
+      </w:pPr>
+    </w:lvl>
+    <w:lvl w:ilvl="4" w:tplc="0C090019" w:tentative="1">
+      <w:start w:val="1"/>
+      <w:numFmt w:val="lowerLetter"/>
+      <w:lvlText w:val="%5."/>
+      <w:lvlJc w:val="left"/>
+      <w:pPr>
+        <w:ind w:left="3600" w:hanging="360"/>
+      </w:pPr>
+    </w:lvl>
+    <w:lvl w:ilvl="5" w:tplc="0C09001B" w:tentative="1">
+      <w:start w:val="1"/>
+      <w:numFmt w:val="lowerRoman"/>
+      <w:lvlText w:val="%6."/>
+      <w:lvlJc w:val="right"/>
+      <w:pPr>
+        <w:ind w:left="4320" w:hanging="180"/>
+      </w:pPr>
+    </w:lvl>
+    <w:lvl w:ilvl="6" w:tplc="0C09000F" w:tentative="1">
+      <w:start w:val="1"/>
+      <w:numFmt w:val="decimal"/>
+      <w:lvlText w:val="%7."/>
+      <w:lvlJc w:val="left"/>
+      <w:pPr>
+        <w:ind w:left="5040" w:hanging="360"/>
+      </w:pPr>
+    </w:lvl>
+    <w:lvl w:ilvl="7" w:tplc="0C090019" w:tentative="1">
+      <w:start w:val="1"/>
+      <w:numFmt w:val="lowerLetter"/>
+      <w:lvlText w:val="%8."/>
+      <w:lvlJc w:val="left"/>
+      <w:pPr>
+        <w:ind w:left="5760" w:hanging="360"/>
+      </w:pPr>
+    </w:lvl>
+    <w:lvl w:ilvl="8" w:tplc="0C09001B" w:tentative="1">
+      <w:start w:val="1"/>
+      <w:numFmt w:val="lowerRoman"/>
+      <w:lvlText w:val="%9."/>
+      <w:lvlJc w:val="right"/>
+      <w:pPr>
+        <w:ind w:left="6480" w:hanging="180"/>
+      </w:pPr>
+    </w:lvl>
+  </w:abstractNum>
+  <w:abstractNum w:abstractNumId="5" w15:restartNumberingAfterBreak="0">
+    <w:nsid w:val="21737BB8"/>
+    <w:multiLevelType w:val="hybridMultilevel"/>
+    <w:tmpl w:val="C3D2F40A"/>
+    <w:lvl w:ilvl="0" w:tplc="0C09000F">
+      <w:start w:val="1"/>
+      <w:numFmt w:val="decimal"/>
+      <w:lvlText w:val="%1."/>
+      <w:lvlJc w:val="left"/>
+      <w:pPr>
+        <w:ind w:left="720" w:hanging="360"/>
+      </w:pPr>
+      <w:rPr>
+        <w:rFonts w:hint="default"/>
+      </w:rPr>
+    </w:lvl>
+    <w:lvl w:ilvl="1" w:tplc="0C090019" w:tentative="1">
+      <w:start w:val="1"/>
+      <w:numFmt w:val="lowerLetter"/>
+      <w:lvlText w:val="%2."/>
+      <w:lvlJc w:val="left"/>
+      <w:pPr>
+        <w:ind w:left="1440" w:hanging="360"/>
+      </w:pPr>
+    </w:lvl>
+    <w:lvl w:ilvl="2" w:tplc="0C09001B" w:tentative="1">
+      <w:start w:val="1"/>
+      <w:numFmt w:val="lowerRoman"/>
+      <w:lvlText w:val="%3."/>
+      <w:lvlJc w:val="right"/>
+      <w:pPr>
+        <w:ind w:left="2160" w:hanging="180"/>
+      </w:pPr>
+    </w:lvl>
+    <w:lvl w:ilvl="3" w:tplc="0C09000F" w:tentative="1">
+      <w:start w:val="1"/>
+      <w:numFmt w:val="decimal"/>
+      <w:lvlText w:val="%4."/>
+      <w:lvlJc w:val="left"/>
+      <w:pPr>
+        <w:ind w:left="2880" w:hanging="360"/>
+      </w:pPr>
+    </w:lvl>
+    <w:lvl w:ilvl="4" w:tplc="0C090019" w:tentative="1">
+      <w:start w:val="1"/>
+      <w:numFmt w:val="lowerLetter"/>
+      <w:lvlText w:val="%5."/>
+      <w:lvlJc w:val="left"/>
+      <w:pPr>
+        <w:ind w:left="3600" w:hanging="360"/>
+      </w:pPr>
+    </w:lvl>
+    <w:lvl w:ilvl="5" w:tplc="0C09001B" w:tentative="1">
+      <w:start w:val="1"/>
+      <w:numFmt w:val="lowerRoman"/>
+      <w:lvlText w:val="%6."/>
+      <w:lvlJc w:val="right"/>
+      <w:pPr>
+        <w:ind w:left="4320" w:hanging="180"/>
+      </w:pPr>
+    </w:lvl>
+    <w:lvl w:ilvl="6" w:tplc="0C09000F" w:tentative="1">
+      <w:start w:val="1"/>
+      <w:numFmt w:val="decimal"/>
+      <w:lvlText w:val="%7."/>
+      <w:lvlJc w:val="left"/>
+      <w:pPr>
+        <w:ind w:left="5040" w:hanging="360"/>
+      </w:pPr>
+    </w:lvl>
+    <w:lvl w:ilvl="7" w:tplc="0C090019" w:tentative="1">
+      <w:start w:val="1"/>
+      <w:numFmt w:val="lowerLetter"/>
+      <w:lvlText w:val="%8."/>
+      <w:lvlJc w:val="left"/>
+      <w:pPr>
+        <w:ind w:left="5760" w:hanging="360"/>
+      </w:pPr>
+    </w:lvl>
+    <w:lvl w:ilvl="8" w:tplc="0C09001B" w:tentative="1">
+      <w:start w:val="1"/>
+      <w:numFmt w:val="lowerRoman"/>
+      <w:lvlText w:val="%9."/>
+      <w:lvlJc w:val="right"/>
+      <w:pPr>
+        <w:ind w:left="6480" w:hanging="180"/>
+      </w:pPr>
+    </w:lvl>
+  </w:abstractNum>
+  <w:abstractNum w:abstractNumId="6" w15:restartNumberingAfterBreak="0">
     <w:nsid w:val="29E3170F"/>
     <w:multiLevelType w:val="hybridMultilevel"/>
     <w:tmpl w:val="99C2549C"/>
@@ -11143,7 +11893,7 @@
       </w:pPr>
     </w:lvl>
   </w:abstractNum>
-  <w:abstractNum w:abstractNumId="4" w15:restartNumberingAfterBreak="0">
+  <w:abstractNum w:abstractNumId="7" w15:restartNumberingAfterBreak="0">
     <w:nsid w:val="2EAA7F0C"/>
     <w:multiLevelType w:val="hybridMultilevel"/>
     <w:tmpl w:val="98F4575A"/>
@@ -11256,7 +12006,7 @@
       </w:rPr>
     </w:lvl>
   </w:abstractNum>
-  <w:abstractNum w:abstractNumId="5" w15:restartNumberingAfterBreak="0">
+  <w:abstractNum w:abstractNumId="8" w15:restartNumberingAfterBreak="0">
     <w:nsid w:val="2F6B5F87"/>
     <w:multiLevelType w:val="multilevel"/>
     <w:tmpl w:val="0D4A502E"/>
@@ -11369,7 +12119,7 @@
       </w:rPr>
     </w:lvl>
   </w:abstractNum>
-  <w:abstractNum w:abstractNumId="6" w15:restartNumberingAfterBreak="0">
+  <w:abstractNum w:abstractNumId="9" w15:restartNumberingAfterBreak="0">
     <w:nsid w:val="309634EF"/>
     <w:multiLevelType w:val="hybridMultilevel"/>
     <w:tmpl w:val="EF2AA2C0"/>
@@ -11458,7 +12208,96 @@
       </w:pPr>
     </w:lvl>
   </w:abstractNum>
-  <w:abstractNum w:abstractNumId="7" w15:restartNumberingAfterBreak="0">
+  <w:abstractNum w:abstractNumId="10" w15:restartNumberingAfterBreak="0">
+    <w:nsid w:val="33D941C7"/>
+    <w:multiLevelType w:val="hybridMultilevel"/>
+    <w:tmpl w:val="F9AA77C2"/>
+    <w:lvl w:ilvl="0" w:tplc="0C09000F">
+      <w:start w:val="1"/>
+      <w:numFmt w:val="decimal"/>
+      <w:lvlText w:val="%1."/>
+      <w:lvlJc w:val="left"/>
+      <w:pPr>
+        <w:ind w:left="720" w:hanging="360"/>
+      </w:pPr>
+      <w:rPr>
+        <w:rFonts w:hint="default"/>
+      </w:rPr>
+    </w:lvl>
+    <w:lvl w:ilvl="1" w:tplc="0C090019" w:tentative="1">
+      <w:start w:val="1"/>
+      <w:numFmt w:val="lowerLetter"/>
+      <w:lvlText w:val="%2."/>
+      <w:lvlJc w:val="left"/>
+      <w:pPr>
+        <w:ind w:left="1440" w:hanging="360"/>
+      </w:pPr>
+    </w:lvl>
+    <w:lvl w:ilvl="2" w:tplc="0C09001B" w:tentative="1">
+      <w:start w:val="1"/>
+      <w:numFmt w:val="lowerRoman"/>
+      <w:lvlText w:val="%3."/>
+      <w:lvlJc w:val="right"/>
+      <w:pPr>
+        <w:ind w:left="2160" w:hanging="180"/>
+      </w:pPr>
+    </w:lvl>
+    <w:lvl w:ilvl="3" w:tplc="0C09000F" w:tentative="1">
+      <w:start w:val="1"/>
+      <w:numFmt w:val="decimal"/>
+      <w:lvlText w:val="%4."/>
+      <w:lvlJc w:val="left"/>
+      <w:pPr>
+        <w:ind w:left="2880" w:hanging="360"/>
+      </w:pPr>
+    </w:lvl>
+    <w:lvl w:ilvl="4" w:tplc="0C090019" w:tentative="1">
+      <w:start w:val="1"/>
+      <w:numFmt w:val="lowerLetter"/>
+      <w:lvlText w:val="%5."/>
+      <w:lvlJc w:val="left"/>
+      <w:pPr>
+        <w:ind w:left="3600" w:hanging="360"/>
+      </w:pPr>
+    </w:lvl>
+    <w:lvl w:ilvl="5" w:tplc="0C09001B" w:tentative="1">
+      <w:start w:val="1"/>
+      <w:numFmt w:val="lowerRoman"/>
+      <w:lvlText w:val="%6."/>
+      <w:lvlJc w:val="right"/>
+      <w:pPr>
+        <w:ind w:left="4320" w:hanging="180"/>
+      </w:pPr>
+    </w:lvl>
+    <w:lvl w:ilvl="6" w:tplc="0C09000F" w:tentative="1">
+      <w:start w:val="1"/>
+      <w:numFmt w:val="decimal"/>
+      <w:lvlText w:val="%7."/>
+      <w:lvlJc w:val="left"/>
+      <w:pPr>
+        <w:ind w:left="5040" w:hanging="360"/>
+      </w:pPr>
+    </w:lvl>
+    <w:lvl w:ilvl="7" w:tplc="0C090019" w:tentative="1">
+      <w:start w:val="1"/>
+      <w:numFmt w:val="lowerLetter"/>
+      <w:lvlText w:val="%8."/>
+      <w:lvlJc w:val="left"/>
+      <w:pPr>
+        <w:ind w:left="5760" w:hanging="360"/>
+      </w:pPr>
+    </w:lvl>
+    <w:lvl w:ilvl="8" w:tplc="0C09001B" w:tentative="1">
+      <w:start w:val="1"/>
+      <w:numFmt w:val="lowerRoman"/>
+      <w:lvlText w:val="%9."/>
+      <w:lvlJc w:val="right"/>
+      <w:pPr>
+        <w:ind w:left="6480" w:hanging="180"/>
+      </w:pPr>
+    </w:lvl>
+  </w:abstractNum>
+  <w:abstractNum w:abstractNumId="11" w15:restartNumberingAfterBreak="0">
     <w:nsid w:val="3AA34B02"/>
     <w:multiLevelType w:val="hybridMultilevel"/>
     <w:tmpl w:val="0F881604"/>
@@ -11547,7 +12386,7 @@
       </w:pPr>
     </w:lvl>
   </w:abstractNum>
-  <w:abstractNum w:abstractNumId="8" w15:restartNumberingAfterBreak="0">
+  <w:abstractNum w:abstractNumId="12" w15:restartNumberingAfterBreak="0">
     <w:nsid w:val="3D78645F"/>
     <w:multiLevelType w:val="hybridMultilevel"/>
     <w:tmpl w:val="689E1494"/>
@@ -11636,7 +12475,7 @@
       </w:pPr>
     </w:lvl>
   </w:abstractNum>
-  <w:abstractNum w:abstractNumId="9" w15:restartNumberingAfterBreak="0">
+  <w:abstractNum w:abstractNumId="13" w15:restartNumberingAfterBreak="0">
     <w:nsid w:val="3DFB189D"/>
     <w:multiLevelType w:val="hybridMultilevel"/>
     <w:tmpl w:val="A5ECC99A"/>
@@ -11725,7 +12564,7 @@
       </w:pPr>
     </w:lvl>
   </w:abstractNum>
-  <w:abstractNum w:abstractNumId="10" w15:restartNumberingAfterBreak="0">
+  <w:abstractNum w:abstractNumId="14" w15:restartNumberingAfterBreak="0">
     <w:nsid w:val="44355A47"/>
     <w:multiLevelType w:val="hybridMultilevel"/>
     <w:tmpl w:val="5B8EC492"/>
@@ -11838,7 +12677,7 @@
       </w:rPr>
     </w:lvl>
   </w:abstractNum>
-  <w:abstractNum w:abstractNumId="11" w15:restartNumberingAfterBreak="0">
+  <w:abstractNum w:abstractNumId="15" w15:restartNumberingAfterBreak="0">
     <w:nsid w:val="46DE03A6"/>
     <w:multiLevelType w:val="hybridMultilevel"/>
     <w:tmpl w:val="B106CC4A"/>
@@ -11927,7 +12766,7 @@
       </w:pPr>
     </w:lvl>
   </w:abstractNum>
-  <w:abstractNum w:abstractNumId="12" w15:restartNumberingAfterBreak="0">
+  <w:abstractNum w:abstractNumId="16" w15:restartNumberingAfterBreak="0">
     <w:nsid w:val="4F373BD6"/>
     <w:multiLevelType w:val="hybridMultilevel"/>
     <w:tmpl w:val="86D65D52"/>
@@ -12016,7 +12855,7 @@
       </w:pPr>
     </w:lvl>
   </w:abstractNum>
-  <w:abstractNum w:abstractNumId="13" w15:restartNumberingAfterBreak="0">
+  <w:abstractNum w:abstractNumId="17" w15:restartNumberingAfterBreak="0">
     <w:nsid w:val="4F6F127E"/>
     <w:multiLevelType w:val="hybridMultilevel"/>
     <w:tmpl w:val="39D29EEC"/>
@@ -12129,7 +12968,7 @@
       </w:rPr>
     </w:lvl>
   </w:abstractNum>
-  <w:abstractNum w:abstractNumId="14" w15:restartNumberingAfterBreak="0">
+  <w:abstractNum w:abstractNumId="18" w15:restartNumberingAfterBreak="0">
     <w:nsid w:val="555A1B8D"/>
     <w:multiLevelType w:val="multilevel"/>
     <w:tmpl w:val="4F827E46"/>
@@ -12242,7 +13081,7 @@
       </w:rPr>
     </w:lvl>
   </w:abstractNum>
-  <w:abstractNum w:abstractNumId="15" w15:restartNumberingAfterBreak="0">
+  <w:abstractNum w:abstractNumId="19" w15:restartNumberingAfterBreak="0">
     <w:nsid w:val="564F640E"/>
     <w:multiLevelType w:val="multilevel"/>
     <w:tmpl w:val="6F823F42"/>
@@ -12355,7 +13194,7 @@
       </w:rPr>
     </w:lvl>
   </w:abstractNum>
-  <w:abstractNum w:abstractNumId="16" w15:restartNumberingAfterBreak="0">
+  <w:abstractNum w:abstractNumId="20" w15:restartNumberingAfterBreak="0">
     <w:nsid w:val="5AB35A9E"/>
     <w:multiLevelType w:val="multilevel"/>
     <w:tmpl w:val="3918A56A"/>
@@ -12468,7 +13307,7 @@
       </w:rPr>
     </w:lvl>
   </w:abstractNum>
-  <w:abstractNum w:abstractNumId="17" w15:restartNumberingAfterBreak="0">
+  <w:abstractNum w:abstractNumId="21" w15:restartNumberingAfterBreak="0">
     <w:nsid w:val="656521C5"/>
     <w:multiLevelType w:val="hybridMultilevel"/>
     <w:tmpl w:val="6C7666C4"/>
@@ -12557,7 +13396,7 @@
       </w:pPr>
     </w:lvl>
   </w:abstractNum>
-  <w:abstractNum w:abstractNumId="18" w15:restartNumberingAfterBreak="0">
+  <w:abstractNum w:abstractNumId="22" w15:restartNumberingAfterBreak="0">
     <w:nsid w:val="72724520"/>
     <w:multiLevelType w:val="hybridMultilevel"/>
     <w:tmpl w:val="FAF416F6"/>
@@ -12646,7 +13485,7 @@
       </w:pPr>
     </w:lvl>
   </w:abstractNum>
-  <w:abstractNum w:abstractNumId="19" w15:restartNumberingAfterBreak="0">
+  <w:abstractNum w:abstractNumId="23" w15:restartNumberingAfterBreak="0">
     <w:nsid w:val="758F3542"/>
     <w:multiLevelType w:val="hybridMultilevel"/>
     <w:tmpl w:val="AC4EC642"/>
@@ -12735,38 +13574,127 @@
       </w:pPr>
     </w:lvl>
   </w:abstractNum>
+  <w:abstractNum w:abstractNumId="24" w15:restartNumberingAfterBreak="0">
+    <w:nsid w:val="78506E6B"/>
+    <w:multiLevelType w:val="hybridMultilevel"/>
+    <w:tmpl w:val="357E6BC8"/>
+    <w:lvl w:ilvl="0" w:tplc="0C09000F">
+      <w:start w:val="1"/>
+      <w:numFmt w:val="decimal"/>
+      <w:lvlText w:val="%1."/>
+      <w:lvlJc w:val="left"/>
+      <w:pPr>
+        <w:ind w:left="720" w:hanging="360"/>
+      </w:pPr>
+      <w:rPr>
+        <w:rFonts w:hint="default"/>
+      </w:rPr>
+    </w:lvl>
+    <w:lvl w:ilvl="1" w:tplc="0C090019" w:tentative="1">
+      <w:start w:val="1"/>
+      <w:numFmt w:val="lowerLetter"/>
+      <w:lvlText w:val="%2."/>
+      <w:lvlJc w:val="left"/>
+      <w:pPr>
+        <w:ind w:left="1440" w:hanging="360"/>
+      </w:pPr>
+    </w:lvl>
+    <w:lvl w:ilvl="2" w:tplc="0C09001B" w:tentative="1">
+      <w:start w:val="1"/>
+      <w:numFmt w:val="lowerRoman"/>
+      <w:lvlText w:val="%3."/>
+      <w:lvlJc w:val="right"/>
+      <w:pPr>
+        <w:ind w:left="2160" w:hanging="180"/>
+      </w:pPr>
+    </w:lvl>
+    <w:lvl w:ilvl="3" w:tplc="0C09000F" w:tentative="1">
+      <w:start w:val="1"/>
+      <w:numFmt w:val="decimal"/>
+      <w:lvlText w:val="%4."/>
+      <w:lvlJc w:val="left"/>
+      <w:pPr>
+        <w:ind w:left="2880" w:hanging="360"/>
+      </w:pPr>
+    </w:lvl>
+    <w:lvl w:ilvl="4" w:tplc="0C090019" w:tentative="1">
+      <w:start w:val="1"/>
+      <w:numFmt w:val="lowerLetter"/>
+      <w:lvlText w:val="%5."/>
+      <w:lvlJc w:val="left"/>
+      <w:pPr>
+        <w:ind w:left="3600" w:hanging="360"/>
+      </w:pPr>
+    </w:lvl>
+    <w:lvl w:ilvl="5" w:tplc="0C09001B" w:tentative="1">
+      <w:start w:val="1"/>
+      <w:numFmt w:val="lowerRoman"/>
+      <w:lvlText w:val="%6."/>
+      <w:lvlJc w:val="right"/>
+      <w:pPr>
+        <w:ind w:left="4320" w:hanging="180"/>
+      </w:pPr>
+    </w:lvl>
+    <w:lvl w:ilvl="6" w:tplc="0C09000F" w:tentative="1">
+      <w:start w:val="1"/>
+      <w:numFmt w:val="decimal"/>
+      <w:lvlText w:val="%7."/>
+      <w:lvlJc w:val="left"/>
+      <w:pPr>
+        <w:ind w:left="5040" w:hanging="360"/>
+      </w:pPr>
+    </w:lvl>
+    <w:lvl w:ilvl="7" w:tplc="0C090019" w:tentative="1">
+      <w:start w:val="1"/>
+      <w:numFmt w:val="lowerLetter"/>
+      <w:lvlText w:val="%8."/>
+      <w:lvlJc w:val="left"/>
+      <w:pPr>
+        <w:ind w:left="5760" w:hanging="360"/>
+      </w:pPr>
+    </w:lvl>
+    <w:lvl w:ilvl="8" w:tplc="0C09001B" w:tentative="1">
+      <w:start w:val="1"/>
+      <w:numFmt w:val="lowerRoman"/>
+      <w:lvlText w:val="%9."/>
+      <w:lvlJc w:val="right"/>
+      <w:pPr>
+        <w:ind w:left="6480" w:hanging="180"/>
+      </w:pPr>
+    </w:lvl>
+  </w:abstractNum>
   <w:num w:numId="1" w16cid:durableId="1260748200">
-    <w:abstractNumId w:val="5"/>
+    <w:abstractNumId w:val="8"/>
   </w:num>
   <w:num w:numId="2" w16cid:durableId="63453632">
+    <w:abstractNumId w:val="19"/>
+  </w:num>
+  <w:num w:numId="3" w16cid:durableId="1185363551">
+    <w:abstractNumId w:val="18"/>
+  </w:num>
+  <w:num w:numId="4" w16cid:durableId="2076731485">
+    <w:abstractNumId w:val="20"/>
+  </w:num>
+  <w:num w:numId="5" w16cid:durableId="1484542211">
+    <w:abstractNumId w:val="2"/>
+  </w:num>
+  <w:num w:numId="6" w16cid:durableId="1760520601">
+    <w:abstractNumId w:val="23"/>
+  </w:num>
+  <w:num w:numId="7" w16cid:durableId="1391615099">
+    <w:abstractNumId w:val="21"/>
+  </w:num>
+  <w:num w:numId="8" w16cid:durableId="1726755063">
+    <w:abstractNumId w:val="13"/>
+  </w:num>
+  <w:num w:numId="9" w16cid:durableId="708457030">
     <w:abstractNumId w:val="15"/>
   </w:num>
-  <w:num w:numId="3" w16cid:durableId="1185363551">
-    <w:abstractNumId w:val="14"/>
-  </w:num>
-  <w:num w:numId="4" w16cid:durableId="2076731485">
-    <w:abstractNumId w:val="16"/>
-  </w:num>
-  <w:num w:numId="5" w16cid:durableId="1484542211">
-    <w:abstractNumId w:val="1"/>
-  </w:num>
-  <w:num w:numId="6" w16cid:durableId="1760520601">
-    <w:abstractNumId w:val="19"/>
-  </w:num>
-  <w:num w:numId="7" w16cid:durableId="1391615099">
-    <w:abstractNumId w:val="17"/>
-  </w:num>
-  <w:num w:numId="8" w16cid:durableId="1726755063">
-    <w:abstractNumId w:val="9"/>
-  </w:num>
-  <w:num w:numId="9" w16cid:durableId="708457030">
-    <w:abstractNumId w:val="11"/>
-  </w:num>
   <w:num w:numId="10" w16cid:durableId="1541168858">
-    <w:abstractNumId w:val="3"/>
+    <w:abstractNumId w:val="6"/>
   </w:num>
   <w:num w:numId="11" w16cid:durableId="1101410490">
-    <w:abstractNumId w:val="16"/>
+    <w:abstractNumId w:val="20"/>
     <w:lvlOverride w:ilvl="0">
       <w:startOverride w:val="1"/>
     </w:lvlOverride>
@@ -12796,19 +13724,19 @@
     </w:lvlOverride>
   </w:num>
   <w:num w:numId="12" w16cid:durableId="1666663287">
-    <w:abstractNumId w:val="5"/>
+    <w:abstractNumId w:val="8"/>
   </w:num>
   <w:num w:numId="13" w16cid:durableId="694768630">
-    <w:abstractNumId w:val="1"/>
+    <w:abstractNumId w:val="2"/>
   </w:num>
   <w:num w:numId="14" w16cid:durableId="1376195535">
-    <w:abstractNumId w:val="15"/>
+    <w:abstractNumId w:val="19"/>
   </w:num>
   <w:num w:numId="15" w16cid:durableId="762073408">
-    <w:abstractNumId w:val="14"/>
+    <w:abstractNumId w:val="18"/>
   </w:num>
   <w:num w:numId="16" w16cid:durableId="1203639153">
-    <w:abstractNumId w:val="9"/>
+    <w:abstractNumId w:val="13"/>
     <w:lvlOverride w:ilvl="0">
       <w:startOverride w:val="1"/>
     </w:lvlOverride>
@@ -12838,7 +13766,7 @@
     </w:lvlOverride>
   </w:num>
   <w:num w:numId="17" w16cid:durableId="1216703416">
-    <w:abstractNumId w:val="19"/>
+    <w:abstractNumId w:val="23"/>
     <w:lvlOverride w:ilvl="0">
       <w:startOverride w:val="1"/>
     </w:lvlOverride>
@@ -12868,7 +13796,7 @@
     </w:lvlOverride>
   </w:num>
   <w:num w:numId="18" w16cid:durableId="215896222">
-    <w:abstractNumId w:val="11"/>
+    <w:abstractNumId w:val="15"/>
     <w:lvlOverride w:ilvl="0">
       <w:startOverride w:val="1"/>
     </w:lvlOverride>
@@ -12898,7 +13826,7 @@
     </w:lvlOverride>
   </w:num>
   <w:num w:numId="19" w16cid:durableId="1790970480">
-    <w:abstractNumId w:val="3"/>
+    <w:abstractNumId w:val="6"/>
     <w:lvlOverride w:ilvl="0">
       <w:startOverride w:val="1"/>
     </w:lvlOverride>
@@ -12928,7 +13856,7 @@
     </w:lvlOverride>
   </w:num>
   <w:num w:numId="20" w16cid:durableId="1609240481">
-    <w:abstractNumId w:val="17"/>
+    <w:abstractNumId w:val="21"/>
     <w:lvlOverride w:ilvl="0">
       <w:startOverride w:val="1"/>
     </w:lvlOverride>
@@ -12958,34 +13886,49 @@
     </w:lvlOverride>
   </w:num>
   <w:num w:numId="21" w16cid:durableId="865827863">
-    <w:abstractNumId w:val="10"/>
+    <w:abstractNumId w:val="14"/>
   </w:num>
   <w:num w:numId="22" w16cid:durableId="1970624190">
-    <w:abstractNumId w:val="2"/>
+    <w:abstractNumId w:val="3"/>
   </w:num>
   <w:num w:numId="23" w16cid:durableId="1719166603">
-    <w:abstractNumId w:val="4"/>
+    <w:abstractNumId w:val="7"/>
   </w:num>
   <w:num w:numId="24" w16cid:durableId="459883939">
-    <w:abstractNumId w:val="13"/>
+    <w:abstractNumId w:val="17"/>
   </w:num>
   <w:num w:numId="25" w16cid:durableId="225652321">
-    <w:abstractNumId w:val="18"/>
+    <w:abstractNumId w:val="22"/>
   </w:num>
   <w:num w:numId="26" w16cid:durableId="1344745536">
+    <w:abstractNumId w:val="16"/>
+  </w:num>
+  <w:num w:numId="27" w16cid:durableId="354229681">
     <w:abstractNumId w:val="12"/>
   </w:num>
-  <w:num w:numId="27" w16cid:durableId="354229681">
-    <w:abstractNumId w:val="8"/>
-  </w:num>
   <w:num w:numId="28" w16cid:durableId="560556132">
-    <w:abstractNumId w:val="7"/>
+    <w:abstractNumId w:val="11"/>
   </w:num>
   <w:num w:numId="29" w16cid:durableId="285162842">
-    <w:abstractNumId w:val="6"/>
+    <w:abstractNumId w:val="9"/>
   </w:num>
   <w:num w:numId="30" w16cid:durableId="2111772923">
     <w:abstractNumId w:val="0"/>
+  </w:num>
+  <w:num w:numId="31" w16cid:durableId="1283918561">
+    <w:abstractNumId w:val="4"/>
+  </w:num>
+  <w:num w:numId="32" w16cid:durableId="2042515611">
+    <w:abstractNumId w:val="1"/>
+  </w:num>
+  <w:num w:numId="33" w16cid:durableId="1108308923">
+    <w:abstractNumId w:val="24"/>
+  </w:num>
+  <w:num w:numId="34" w16cid:durableId="1271818530">
+    <w:abstractNumId w:val="10"/>
+  </w:num>
+  <w:num w:numId="35" w16cid:durableId="683482209">
+    <w:abstractNumId w:val="5"/>
   </w:num>
 </w:numbering>
 </file>

</xml_diff>

<commit_message>
Update 0.2 Timer Page UAT Plan.docx
</commit_message>
<xml_diff>
--- a/0.2 Timer Page UAT Plan.docx
+++ b/0.2 Timer Page UAT Plan.docx
@@ -2683,18 +2683,8 @@
                                       <w:iCs/>
                                       <w:color w:val="000000" w:themeColor="text1"/>
                                     </w:rPr>
-                                    <w:t xml:space="preserve">Johannes </w:t>
+                                    <w:t>Johannes Creusen</w:t>
                                   </w:r>
-                                  <w:proofErr w:type="spellStart"/>
-                                  <w:r>
-                                    <w:rPr>
-                                      <w:i/>
-                                      <w:iCs/>
-                                      <w:color w:val="000000" w:themeColor="text1"/>
-                                    </w:rPr>
-                                    <w:t>Creusen</w:t>
-                                  </w:r>
-                                  <w:proofErr w:type="spellEnd"/>
                                 </w:p>
                               </w:tc>
                               <w:tc>
@@ -2769,18 +2759,8 @@
                                       <w:iCs/>
                                       <w:color w:val="000000" w:themeColor="text1"/>
                                     </w:rPr>
-                                    <w:t xml:space="preserve">Stefan </w:t>
+                                    <w:t>Stefan Kottila</w:t>
                                   </w:r>
-                                  <w:proofErr w:type="spellStart"/>
-                                  <w:r>
-                                    <w:rPr>
-                                      <w:i/>
-                                      <w:iCs/>
-                                      <w:color w:val="000000" w:themeColor="text1"/>
-                                    </w:rPr>
-                                    <w:t>Kottila</w:t>
-                                  </w:r>
-                                  <w:proofErr w:type="spellEnd"/>
                                 </w:p>
                               </w:tc>
                               <w:tc>
@@ -3257,18 +3237,8 @@
                                 <w:iCs/>
                                 <w:color w:val="000000" w:themeColor="text1"/>
                               </w:rPr>
-                              <w:t xml:space="preserve">Johannes </w:t>
+                              <w:t>Johannes Creusen</w:t>
                             </w:r>
-                            <w:proofErr w:type="spellStart"/>
-                            <w:r>
-                              <w:rPr>
-                                <w:i/>
-                                <w:iCs/>
-                                <w:color w:val="000000" w:themeColor="text1"/>
-                              </w:rPr>
-                              <w:t>Creusen</w:t>
-                            </w:r>
-                            <w:proofErr w:type="spellEnd"/>
                           </w:p>
                         </w:tc>
                         <w:tc>
@@ -3343,18 +3313,8 @@
                                 <w:iCs/>
                                 <w:color w:val="000000" w:themeColor="text1"/>
                               </w:rPr>
-                              <w:t xml:space="preserve">Stefan </w:t>
+                              <w:t>Stefan Kottila</w:t>
                             </w:r>
-                            <w:proofErr w:type="spellStart"/>
-                            <w:r>
-                              <w:rPr>
-                                <w:i/>
-                                <w:iCs/>
-                                <w:color w:val="000000" w:themeColor="text1"/>
-                              </w:rPr>
-                              <w:t>Kottila</w:t>
-                            </w:r>
-                            <w:proofErr w:type="spellEnd"/>
                           </w:p>
                         </w:tc>
                         <w:tc>
@@ -5201,25 +5161,7 @@
                                 <w:iCs/>
                                 <w:color w:val="000000" w:themeColor="text1"/>
                               </w:rPr>
-                              <w:t xml:space="preserve">NBN </w:t>
-                            </w:r>
-                            <w:proofErr w:type="spellStart"/>
-                            <w:r>
-                              <w:rPr>
-                                <w:i/>
-                                <w:iCs/>
-                                <w:color w:val="000000" w:themeColor="text1"/>
-                              </w:rPr>
-                              <w:t>Fibe</w:t>
-                            </w:r>
-                            <w:proofErr w:type="spellEnd"/>
-                            <w:r>
-                              <w:rPr>
-                                <w:i/>
-                                <w:iCs/>
-                                <w:color w:val="000000" w:themeColor="text1"/>
-                              </w:rPr>
-                              <w:t xml:space="preserve"> to the Node network.</w:t>
+                              <w:t>NBN Fibe to the Node network.</w:t>
                             </w:r>
                           </w:p>
                           <w:p>
@@ -5377,25 +5319,7 @@
                           <w:iCs/>
                           <w:color w:val="000000" w:themeColor="text1"/>
                         </w:rPr>
-                        <w:t xml:space="preserve">NBN </w:t>
-                      </w:r>
-                      <w:proofErr w:type="spellStart"/>
-                      <w:r>
-                        <w:rPr>
-                          <w:i/>
-                          <w:iCs/>
-                          <w:color w:val="000000" w:themeColor="text1"/>
-                        </w:rPr>
-                        <w:t>Fibe</w:t>
-                      </w:r>
-                      <w:proofErr w:type="spellEnd"/>
-                      <w:r>
-                        <w:rPr>
-                          <w:i/>
-                          <w:iCs/>
-                          <w:color w:val="000000" w:themeColor="text1"/>
-                        </w:rPr>
-                        <w:t xml:space="preserve"> to the Node network.</w:t>
+                        <w:t>NBN Fibe to the Node network.</w:t>
                       </w:r>
                     </w:p>
                     <w:p>
@@ -5849,6 +5773,9 @@
             </w:pPr>
             <w:r>
               <w:t>Tester name:</w:t>
+            </w:r>
+            <w:r>
+              <w:t xml:space="preserve"> Amber</w:t>
             </w:r>
           </w:p>
           <w:tbl>
@@ -5955,6 +5882,14 @@
               <w:t>Observations:</w:t>
             </w:r>
           </w:p>
+          <w:p>
+            <w:pPr>
+              <w:spacing w:line="240" w:lineRule="auto"/>
+            </w:pPr>
+            <w:r>
+              <w:t xml:space="preserve">Can see all the pass criterias </w:t>
+            </w:r>
+          </w:p>
         </w:tc>
       </w:tr>
       <w:tr>
@@ -6130,6 +6065,9 @@
             </w:pPr>
             <w:r>
               <w:t>Tester name:</w:t>
+            </w:r>
+            <w:r>
+              <w:t xml:space="preserve"> Amber</w:t>
             </w:r>
           </w:p>
           <w:tbl>
@@ -6232,6 +6170,14 @@
             <w:pPr>
               <w:spacing w:line="240" w:lineRule="auto"/>
             </w:pPr>
+            <w:r>
+              <w:t>Pass criterias are met</w:t>
+            </w:r>
+          </w:p>
+          <w:p>
+            <w:pPr>
+              <w:spacing w:line="240" w:lineRule="auto"/>
+            </w:pPr>
           </w:p>
         </w:tc>
       </w:tr>
@@ -6364,6 +6310,9 @@
             </w:pPr>
             <w:r>
               <w:t>Tester name:</w:t>
+            </w:r>
+            <w:r>
+              <w:t xml:space="preserve"> Amber</w:t>
             </w:r>
           </w:p>
           <w:tbl>
@@ -6461,6 +6410,9 @@
             <w:r>
               <w:t>Observations:</w:t>
             </w:r>
+            <w:r>
+              <w:t xml:space="preserve"> Pass Criterias are met</w:t>
+            </w:r>
           </w:p>
           <w:p>
             <w:pPr>
@@ -6598,6 +6550,9 @@
             </w:pPr>
             <w:r>
               <w:t>Tester name:</w:t>
+            </w:r>
+            <w:r>
+              <w:t xml:space="preserve"> Amber</w:t>
             </w:r>
           </w:p>
           <w:tbl>
@@ -6695,11 +6650,9 @@
             <w:r>
               <w:t>Observations:</w:t>
             </w:r>
-          </w:p>
-          <w:p>
-            <w:pPr>
-              <w:spacing w:line="240" w:lineRule="auto"/>
-            </w:pPr>
+            <w:r>
+              <w:t xml:space="preserve"> Pass ceriterias are met</w:t>
+            </w:r>
           </w:p>
         </w:tc>
       </w:tr>
@@ -6799,6 +6752,9 @@
             </w:pPr>
             <w:r>
               <w:t>Tester name:</w:t>
+            </w:r>
+            <w:r>
+              <w:t xml:space="preserve"> Amber</w:t>
             </w:r>
           </w:p>
           <w:tbl>
@@ -6896,6 +6852,15 @@
             <w:r>
               <w:t>Observations:</w:t>
             </w:r>
+            <w:r>
+              <w:t xml:space="preserve"> </w:t>
+            </w:r>
+            <w:r>
+              <w:t>Pass ceriterias are met</w:t>
+            </w:r>
+            <w:r>
+              <w:t xml:space="preserve"> </w:t>
+            </w:r>
           </w:p>
           <w:p>
             <w:pPr>
@@ -7368,18 +7333,8 @@
                                       <w:iCs/>
                                       <w:color w:val="000000" w:themeColor="text1"/>
                                     </w:rPr>
-                                    <w:t xml:space="preserve">User see’s video thumbnail displayed in footer with arrow </w:t>
+                                    <w:t>User see’s video thumbnail displayed in footer with arrow playbutton</w:t>
                                   </w:r>
-                                  <w:proofErr w:type="spellStart"/>
-                                  <w:r>
-                                    <w:rPr>
-                                      <w:i/>
-                                      <w:iCs/>
-                                      <w:color w:val="000000" w:themeColor="text1"/>
-                                    </w:rPr>
-                                    <w:t>playbutton</w:t>
-                                  </w:r>
-                                  <w:proofErr w:type="spellEnd"/>
                                 </w:p>
                                 <w:p>
                                   <w:pPr>
@@ -8803,25 +8758,7 @@
                                       <w:iCs/>
                                       <w:color w:val="000000" w:themeColor="text1"/>
                                     </w:rPr>
-                                    <w:t xml:space="preserve">When robot is 50mm from object robot should </w:t>
-                                  </w:r>
-                                  <w:proofErr w:type="spellStart"/>
-                                  <w:r>
-                                    <w:rPr>
-                                      <w:i/>
-                                      <w:iCs/>
-                                      <w:color w:val="000000" w:themeColor="text1"/>
-                                    </w:rPr>
-                                    <w:t>coem</w:t>
-                                  </w:r>
-                                  <w:proofErr w:type="spellEnd"/>
-                                  <w:r>
-                                    <w:rPr>
-                                      <w:i/>
-                                      <w:iCs/>
-                                      <w:color w:val="000000" w:themeColor="text1"/>
-                                    </w:rPr>
-                                    <w:t xml:space="preserve"> to a complete standstill and the red LED start flashing</w:t>
+                                    <w:t>When robot is 50mm from object robot should coem to a complete standstill and the red LED start flashing</w:t>
                                   </w:r>
                                 </w:p>
                               </w:tc>
@@ -9482,18 +9419,8 @@
                                 <w:iCs/>
                                 <w:color w:val="000000" w:themeColor="text1"/>
                               </w:rPr>
-                              <w:t xml:space="preserve">User see’s video thumbnail displayed in footer with arrow </w:t>
+                              <w:t>User see’s video thumbnail displayed in footer with arrow playbutton</w:t>
                             </w:r>
-                            <w:proofErr w:type="spellStart"/>
-                            <w:r>
-                              <w:rPr>
-                                <w:i/>
-                                <w:iCs/>
-                                <w:color w:val="000000" w:themeColor="text1"/>
-                              </w:rPr>
-                              <w:t>playbutton</w:t>
-                            </w:r>
-                            <w:proofErr w:type="spellEnd"/>
                           </w:p>
                           <w:p>
                             <w:pPr>
@@ -10917,25 +10844,7 @@
                                 <w:iCs/>
                                 <w:color w:val="000000" w:themeColor="text1"/>
                               </w:rPr>
-                              <w:t xml:space="preserve">When robot is 50mm from object robot should </w:t>
-                            </w:r>
-                            <w:proofErr w:type="spellStart"/>
-                            <w:r>
-                              <w:rPr>
-                                <w:i/>
-                                <w:iCs/>
-                                <w:color w:val="000000" w:themeColor="text1"/>
-                              </w:rPr>
-                              <w:t>coem</w:t>
-                            </w:r>
-                            <w:proofErr w:type="spellEnd"/>
-                            <w:r>
-                              <w:rPr>
-                                <w:i/>
-                                <w:iCs/>
-                                <w:color w:val="000000" w:themeColor="text1"/>
-                              </w:rPr>
-                              <w:t xml:space="preserve"> to a complete standstill and the red LED start flashing</w:t>
+                              <w:t>When robot is 50mm from object robot should coem to a complete standstill and the red LED start flashing</w:t>
                             </w:r>
                           </w:p>
                         </w:tc>
@@ -12858,7 +12767,7 @@
   <w:abstractNum w:abstractNumId="17" w15:restartNumberingAfterBreak="0">
     <w:nsid w:val="4F6F127E"/>
     <w:multiLevelType w:val="hybridMultilevel"/>
-    <w:tmpl w:val="39D29EEC"/>
+    <w:tmpl w:val="DA3CDB76"/>
     <w:lvl w:ilvl="0" w:tplc="0C090001">
       <w:start w:val="1"/>
       <w:numFmt w:val="bullet"/>
@@ -12883,16 +12792,15 @@
         <w:rFonts w:ascii="Courier New" w:hAnsi="Courier New" w:cs="Courier New" w:hint="default"/>
       </w:rPr>
     </w:lvl>
-    <w:lvl w:ilvl="2" w:tplc="0C090005" w:tentative="1">
-      <w:start w:val="1"/>
+    <w:lvl w:ilvl="2" w:tplc="D0AC12DA">
       <w:numFmt w:val="bullet"/>
-      <w:lvlText w:val=""/>
+      <w:lvlText w:val="-"/>
       <w:lvlJc w:val="left"/>
       <w:pPr>
         <w:ind w:left="2160" w:hanging="360"/>
       </w:pPr>
       <w:rPr>
-        <w:rFonts w:ascii="Wingdings" w:hAnsi="Wingdings" w:hint="default"/>
+        <w:rFonts w:ascii="Arial" w:eastAsia="Arial" w:hAnsi="Arial" w:cs="Arial" w:hint="default"/>
       </w:rPr>
     </w:lvl>
     <w:lvl w:ilvl="3" w:tplc="0C090001" w:tentative="1">

</xml_diff>